<commit_message>
nmv 25 05 2024
</commit_message>
<xml_diff>
--- a/TS-Padam/TS-7.5/TS 7.5 Tamil Pada Paatam Corrections.docx
+++ b/TS-Padam/TS-7.5/TS 7.5 Tamil Pada Paatam Corrections.docx
@@ -1,6 +1,6 @@
 
 <file path=word/document.xml><?xml version="1.0" encoding="utf-8"?>
-<w:document xmlns:wpc="http://schemas.microsoft.com/office/word/2010/wordprocessingCanvas" xmlns:cx="http://schemas.microsoft.com/office/drawing/2014/chartex" xmlns:cx1="http://schemas.microsoft.com/office/drawing/2015/9/8/chartex" xmlns:mc="http://schemas.openxmlformats.org/markup-compatibility/2006" xmlns:o="urn:schemas-microsoft-com:office:office" xmlns:r="http://schemas.openxmlformats.org/officeDocument/2006/relationships" xmlns:m="http://schemas.openxmlformats.org/officeDocument/2006/math" xmlns:v="urn:schemas-microsoft-com:vml" xmlns:wp14="http://schemas.microsoft.com/office/word/2010/wordprocessingDrawing" xmlns:wp="http://schemas.openxmlformats.org/drawingml/2006/wordprocessingDrawing" xmlns:w10="urn:schemas-microsoft-com:office:word" xmlns:w="http://schemas.openxmlformats.org/wordprocessingml/2006/main" xmlns:w14="http://schemas.microsoft.com/office/word/2010/wordml" xmlns:w15="http://schemas.microsoft.com/office/word/2012/wordml" xmlns:w16se="http://schemas.microsoft.com/office/word/2015/wordml/symex" xmlns:wpg="http://schemas.microsoft.com/office/word/2010/wordprocessingGroup" xmlns:wpi="http://schemas.microsoft.com/office/word/2010/wordprocessingInk" xmlns:wne="http://schemas.microsoft.com/office/word/2006/wordml" xmlns:wps="http://schemas.microsoft.com/office/word/2010/wordprocessingShape" mc:Ignorable="w14 w15 w16se wp14">
+<w:document xmlns:wpc="http://schemas.microsoft.com/office/word/2010/wordprocessingCanvas" xmlns:cx="http://schemas.microsoft.com/office/drawing/2014/chartex" xmlns:cx1="http://schemas.microsoft.com/office/drawing/2015/9/8/chartex" xmlns:cx2="http://schemas.microsoft.com/office/drawing/2015/10/21/chartex" xmlns:cx3="http://schemas.microsoft.com/office/drawing/2016/5/9/chartex" xmlns:cx4="http://schemas.microsoft.com/office/drawing/2016/5/10/chartex" xmlns:cx5="http://schemas.microsoft.com/office/drawing/2016/5/11/chartex" xmlns:cx6="http://schemas.microsoft.com/office/drawing/2016/5/12/chartex" xmlns:cx7="http://schemas.microsoft.com/office/drawing/2016/5/13/chartex" xmlns:cx8="http://schemas.microsoft.com/office/drawing/2016/5/14/chartex" xmlns:mc="http://schemas.openxmlformats.org/markup-compatibility/2006" xmlns:aink="http://schemas.microsoft.com/office/drawing/2016/ink" xmlns:am3d="http://schemas.microsoft.com/office/drawing/2017/model3d" xmlns:o="urn:schemas-microsoft-com:office:office" xmlns:oel="http://schemas.microsoft.com/office/2019/extlst" xmlns:r="http://schemas.openxmlformats.org/officeDocument/2006/relationships" xmlns:m="http://schemas.openxmlformats.org/officeDocument/2006/math" xmlns:v="urn:schemas-microsoft-com:vml" xmlns:wp14="http://schemas.microsoft.com/office/word/2010/wordprocessingDrawing" xmlns:wp="http://schemas.openxmlformats.org/drawingml/2006/wordprocessingDrawing" xmlns:w10="urn:schemas-microsoft-com:office:word" xmlns:w="http://schemas.openxmlformats.org/wordprocessingml/2006/main" xmlns:w14="http://schemas.microsoft.com/office/word/2010/wordml" xmlns:w15="http://schemas.microsoft.com/office/word/2012/wordml" xmlns:w16cex="http://schemas.microsoft.com/office/word/2018/wordml/cex" xmlns:w16cid="http://schemas.microsoft.com/office/word/2016/wordml/cid" xmlns:w16="http://schemas.microsoft.com/office/word/2018/wordml" xmlns:w16du="http://schemas.microsoft.com/office/word/2023/wordml/word16du" xmlns:w16sdtdh="http://schemas.microsoft.com/office/word/2020/wordml/sdtdatahash" xmlns:w16se="http://schemas.microsoft.com/office/word/2015/wordml/symex" xmlns:wpg="http://schemas.microsoft.com/office/word/2010/wordprocessingGroup" xmlns:wpi="http://schemas.microsoft.com/office/word/2010/wordprocessingInk" xmlns:wne="http://schemas.microsoft.com/office/word/2006/wordml" xmlns:wps="http://schemas.microsoft.com/office/word/2010/wordprocessingShape" mc:Ignorable="w14 w15 w16se w16cid w16 w16cex w16sdtdh w16du wp14">
   <w:body>
     <w:p>
       <w:pPr>
@@ -22,42 +22,8 @@
           <w:szCs w:val="32"/>
           <w:u w:val="single"/>
         </w:rPr>
-        <w:t xml:space="preserve">TS </w:t>
+        <w:t>TS Pada Paatam</w:t>
       </w:r>
-      <w:proofErr w:type="spellStart"/>
-      <w:r>
-        <w:rPr>
-          <w:b/>
-          <w:bCs/>
-          <w:sz w:val="32"/>
-          <w:szCs w:val="32"/>
-          <w:u w:val="single"/>
-        </w:rPr>
-        <w:t>Pada</w:t>
-      </w:r>
-      <w:proofErr w:type="spellEnd"/>
-      <w:r>
-        <w:rPr>
-          <w:b/>
-          <w:bCs/>
-          <w:sz w:val="32"/>
-          <w:szCs w:val="32"/>
-          <w:u w:val="single"/>
-        </w:rPr>
-        <w:t xml:space="preserve"> </w:t>
-      </w:r>
-      <w:proofErr w:type="spellStart"/>
-      <w:r>
-        <w:rPr>
-          <w:b/>
-          <w:bCs/>
-          <w:sz w:val="32"/>
-          <w:szCs w:val="32"/>
-          <w:u w:val="single"/>
-        </w:rPr>
-        <w:t>Paatam</w:t>
-      </w:r>
-      <w:proofErr w:type="spellEnd"/>
       <w:r>
         <w:rPr>
           <w:b/>
@@ -180,7 +146,7 @@
     </w:p>
     <w:tbl>
       <w:tblPr>
-        <w:tblW w:w="13971" w:type="dxa"/>
+        <w:tblW w:w="13723" w:type="dxa"/>
         <w:tblInd w:w="-792" w:type="dxa"/>
         <w:tblBorders>
           <w:top w:val="single" w:sz="4" w:space="0" w:color="000000"/>
@@ -193,14 +159,14 @@
         <w:tblLook w:val="04A0" w:firstRow="1" w:lastRow="0" w:firstColumn="1" w:lastColumn="0" w:noHBand="0" w:noVBand="1"/>
       </w:tblPr>
       <w:tblGrid>
-        <w:gridCol w:w="3452"/>
-        <w:gridCol w:w="5096"/>
+        <w:gridCol w:w="3055"/>
+        <w:gridCol w:w="5245"/>
         <w:gridCol w:w="5423"/>
       </w:tblGrid>
       <w:tr>
         <w:tc>
           <w:tcPr>
-            <w:tcW w:w="3452" w:type="dxa"/>
+            <w:tcW w:w="3055" w:type="dxa"/>
           </w:tcPr>
           <w:p>
             <w:pPr>
@@ -239,7 +205,7 @@
         </w:tc>
         <w:tc>
           <w:tcPr>
-            <w:tcW w:w="5096" w:type="dxa"/>
+            <w:tcW w:w="5245" w:type="dxa"/>
           </w:tcPr>
           <w:p>
             <w:pPr>
@@ -289,7 +255,7 @@
         </w:trPr>
         <w:tc>
           <w:tcPr>
-            <w:tcW w:w="3452" w:type="dxa"/>
+            <w:tcW w:w="3055" w:type="dxa"/>
             <w:tcBorders>
               <w:top w:val="single" w:sz="4" w:space="0" w:color="000000"/>
               <w:left w:val="single" w:sz="4" w:space="0" w:color="000000"/>
@@ -342,7 +308,6 @@
               </w:rPr>
               <w:t xml:space="preserve"> – </w:t>
             </w:r>
-            <w:proofErr w:type="spellStart"/>
             <w:r>
               <w:rPr>
                 <w:rFonts w:cs="Arial"/>
@@ -353,7 +318,6 @@
               </w:rPr>
               <w:t>Padam</w:t>
             </w:r>
-            <w:proofErr w:type="spellEnd"/>
           </w:p>
           <w:p>
             <w:pPr>
@@ -368,7 +332,6 @@
                 <w:szCs w:val="28"/>
               </w:rPr>
             </w:pPr>
-            <w:proofErr w:type="spellStart"/>
             <w:r>
               <w:rPr>
                 <w:b/>
@@ -377,7 +340,6 @@
               </w:rPr>
               <w:t>Padam</w:t>
             </w:r>
-            <w:proofErr w:type="spellEnd"/>
             <w:r>
               <w:rPr>
                 <w:b/>
@@ -425,23 +387,13 @@
                 <w:szCs w:val="28"/>
               </w:rPr>
             </w:pPr>
-            <w:proofErr w:type="spellStart"/>
-            <w:r>
-              <w:rPr>
-                <w:b/>
-                <w:sz w:val="28"/>
-                <w:szCs w:val="28"/>
-              </w:rPr>
-              <w:t>Panchaati</w:t>
-            </w:r>
-            <w:proofErr w:type="spellEnd"/>
-            <w:r>
-              <w:rPr>
-                <w:b/>
-                <w:sz w:val="28"/>
-                <w:szCs w:val="28"/>
-              </w:rPr>
-              <w:t xml:space="preserve"> No. – </w:t>
+            <w:r>
+              <w:rPr>
+                <w:b/>
+                <w:sz w:val="28"/>
+                <w:szCs w:val="28"/>
+              </w:rPr>
+              <w:t xml:space="preserve">Panchaati No. – </w:t>
             </w:r>
             <w:r>
               <w:rPr>
@@ -455,7 +407,7 @@
         </w:tc>
         <w:tc>
           <w:tcPr>
-            <w:tcW w:w="5096" w:type="dxa"/>
+            <w:tcW w:w="5245" w:type="dxa"/>
             <w:tcBorders>
               <w:top w:val="single" w:sz="4" w:space="0" w:color="000000"/>
               <w:left w:val="single" w:sz="4" w:space="0" w:color="000000"/>
@@ -476,130 +428,212 @@
                 <w:szCs w:val="40"/>
               </w:rPr>
             </w:pPr>
-            <w:proofErr w:type="spellStart"/>
-            <w:r>
-              <w:rPr>
-                <w:rFonts w:ascii="BRH Devanagari Extra" w:hAnsi="BRH Devanagari Extra" w:cs="BRH Devanagari Extra"/>
-                <w:sz w:val="40"/>
-                <w:szCs w:val="40"/>
-              </w:rPr>
-              <w:t>uÉ×wÉþhuÉiÉÏ</w:t>
-            </w:r>
-            <w:proofErr w:type="spellEnd"/>
-            <w:r>
-              <w:rPr>
-                <w:rFonts w:ascii="BRH Malayalam Extra" w:hAnsi="BRH Malayalam Extra" w:cs="BRH Devanagari Extra"/>
-                <w:sz w:val="32"/>
-                <w:szCs w:val="40"/>
-              </w:rPr>
-              <w:t>–</w:t>
-            </w:r>
-            <w:proofErr w:type="spellStart"/>
-            <w:r>
-              <w:rPr>
-                <w:rFonts w:ascii="BRH Devanagari Extra" w:hAnsi="BRH Devanagari Extra" w:cs="BRH Devanagari Extra"/>
-                <w:sz w:val="40"/>
-                <w:szCs w:val="40"/>
-              </w:rPr>
-              <w:t>ÍqÉÌiÉ</w:t>
-            </w:r>
-            <w:proofErr w:type="spellEnd"/>
-            <w:r>
-              <w:rPr>
-                <w:rFonts w:ascii="BRH Malayalam Extra" w:hAnsi="BRH Malayalam Extra" w:cs="BRH Devanagari Extra"/>
-                <w:sz w:val="32"/>
-                <w:szCs w:val="40"/>
-              </w:rPr>
-              <w:t>–</w:t>
-            </w:r>
-            <w:r>
-              <w:rPr>
-                <w:rFonts w:ascii="BRH Devanagari Extra" w:hAnsi="BRH Devanagari Extra" w:cs="BRH Devanagari Extra"/>
-                <w:sz w:val="40"/>
-                <w:szCs w:val="40"/>
+            <w:r>
+              <w:rPr>
+                <w:rFonts w:ascii="Latha" w:hAnsi="Latha" w:cs="Latha"/>
+                <w:sz w:val="28"/>
+                <w:szCs w:val="28"/>
+                <w:cs/>
+                <w:lang w:bidi="ta-IN"/>
+              </w:rPr>
+              <w:t>வ்</w:t>
+            </w:r>
+            <w:r>
+              <w:rPr>
+                <w:rFonts w:ascii="Latha" w:hAnsi="Latha" w:cs="Latha"/>
+                <w:b/>
+                <w:bCs/>
+                <w:i/>
+                <w:iCs/>
+                <w:sz w:val="28"/>
+                <w:szCs w:val="28"/>
+                <w:cs/>
+                <w:lang w:bidi="ta-IN"/>
+              </w:rPr>
+              <w:t>ரு</w:t>
+            </w:r>
+            <w:r>
+              <w:rPr>
+                <w:rFonts w:ascii="Latha" w:hAnsi="Latha" w:cs="Latha"/>
+                <w:sz w:val="28"/>
+                <w:szCs w:val="28"/>
+                <w:cs/>
+                <w:lang w:bidi="ta-IN"/>
+              </w:rPr>
+              <w:t>ஷ</w:t>
+            </w:r>
+            <w:r>
+              <w:rPr>
+                <w:rFonts w:ascii="BRH Tamil Tab Extra" w:hAnsi="BRH Tamil Tab Extra" w:cs="Latha"/>
+                <w:b/>
+                <w:sz w:val="36"/>
+                <w:szCs w:val="28"/>
+              </w:rPr>
+              <w:t>†</w:t>
+            </w:r>
+            <w:r>
+              <w:rPr>
+                <w:rFonts w:ascii="Latha" w:hAnsi="Latha" w:cs="Latha"/>
+                <w:sz w:val="28"/>
+                <w:szCs w:val="28"/>
+                <w:cs/>
+                <w:lang w:bidi="ta-IN"/>
+              </w:rPr>
+              <w:t>ண்வதீ</w:t>
+            </w:r>
+            <w:r>
+              <w:rPr>
+                <w:rFonts w:ascii="BRH Tamil Tab Extra" w:hAnsi="BRH Tamil Tab Extra" w:cs="Latha"/>
+                <w:b/>
+                <w:sz w:val="32"/>
+                <w:szCs w:val="28"/>
+              </w:rPr>
+              <w:t>…</w:t>
+            </w:r>
+            <w:r>
+              <w:rPr>
+                <w:rFonts w:ascii="Latha" w:hAnsi="Latha" w:cs="Latha"/>
+                <w:sz w:val="28"/>
+                <w:szCs w:val="28"/>
+                <w:cs/>
+                <w:lang w:bidi="ta-IN"/>
+              </w:rPr>
+              <w:t>மிதி</w:t>
+            </w:r>
+            <w:r>
+              <w:rPr>
+                <w:rFonts w:ascii="BRH Tamil Tab Extra" w:hAnsi="BRH Tamil Tab Extra" w:cs="Latha"/>
+                <w:b/>
+                <w:sz w:val="32"/>
+                <w:szCs w:val="28"/>
+              </w:rPr>
+              <w:t>…</w:t>
+            </w:r>
+            <w:r>
+              <w:rPr>
+                <w:rFonts w:ascii="Latha" w:hAnsi="Latha" w:cs="Latha"/>
+                <w:sz w:val="28"/>
+                <w:szCs w:val="28"/>
               </w:rPr>
               <w:t xml:space="preserve"> </w:t>
             </w:r>
-            <w:proofErr w:type="spellStart"/>
-            <w:r>
-              <w:rPr>
-                <w:rFonts w:ascii="BRH Devanagari Extra" w:hAnsi="BRH Devanagari Extra" w:cs="BRH Devanagari Extra"/>
-                <w:sz w:val="40"/>
-                <w:szCs w:val="40"/>
-              </w:rPr>
-              <w:t>uÉ×wÉ</w:t>
-            </w:r>
-            <w:r>
-              <w:rPr>
-                <w:rFonts w:ascii="BRH Devanagari Extra" w:hAnsi="BRH Devanagari Extra" w:cs="BRH Devanagari Extra"/>
-                <w:sz w:val="40"/>
-                <w:szCs w:val="40"/>
+            <w:r>
+              <w:rPr>
+                <w:rFonts w:ascii="Latha" w:hAnsi="Latha" w:cs="Latha"/>
+                <w:sz w:val="28"/>
+                <w:szCs w:val="28"/>
+                <w:cs/>
+                <w:lang w:bidi="ta-IN"/>
+              </w:rPr>
+              <w:t>வ்</w:t>
+            </w:r>
+            <w:r>
+              <w:rPr>
+                <w:rFonts w:ascii="Latha" w:hAnsi="Latha" w:cs="Latha"/>
+                <w:b/>
+                <w:bCs/>
+                <w:i/>
+                <w:iCs/>
+                <w:sz w:val="28"/>
+                <w:szCs w:val="28"/>
+                <w:cs/>
+                <w:lang w:bidi="ta-IN"/>
+              </w:rPr>
+              <w:t>ரு</w:t>
+            </w:r>
+            <w:r>
+              <w:rPr>
+                <w:rFonts w:ascii="Latha" w:hAnsi="Latha" w:cs="Latha"/>
+                <w:sz w:val="28"/>
+                <w:szCs w:val="28"/>
+                <w:cs/>
+                <w:lang w:bidi="ta-IN"/>
+              </w:rPr>
+              <w:t>ஷ</w:t>
+            </w:r>
+            <w:r>
+              <w:rPr>
+                <w:rFonts w:ascii="Latha" w:hAnsi="Latha" w:cs="Latha"/>
+                <w:sz w:val="28"/>
+                <w:szCs w:val="28"/>
                 <w:highlight w:val="yellow"/>
-              </w:rPr>
-              <w:t>hÉçþ</w:t>
-            </w:r>
-            <w:proofErr w:type="spellEnd"/>
-            <w:r>
-              <w:rPr>
-                <w:rFonts w:ascii="BRH Devanagari Extra" w:hAnsi="BRH Devanagari Extra" w:cs="BRH Devanagari Extra"/>
-                <w:sz w:val="40"/>
-                <w:szCs w:val="40"/>
-              </w:rPr>
-              <w:t xml:space="preserve"> - </w:t>
-            </w:r>
-            <w:proofErr w:type="spellStart"/>
-            <w:r>
-              <w:rPr>
-                <w:rFonts w:ascii="BRH Devanagari Extra" w:hAnsi="BRH Devanagari Extra" w:cs="BRH Devanagari Extra"/>
-                <w:sz w:val="40"/>
-                <w:szCs w:val="40"/>
-              </w:rPr>
-              <w:t>uÉ</w:t>
-            </w:r>
-            <w:proofErr w:type="spellEnd"/>
-            <w:r>
-              <w:rPr>
-                <w:rFonts w:ascii="BRH Malayalam Extra" w:hAnsi="BRH Malayalam Extra" w:cs="BRH Devanagari Extra"/>
-                <w:sz w:val="32"/>
-                <w:szCs w:val="40"/>
-              </w:rPr>
-              <w:t>–</w:t>
-            </w:r>
-            <w:proofErr w:type="spellStart"/>
-            <w:r>
-              <w:rPr>
-                <w:rFonts w:ascii="BRH Devanagari Extra" w:hAnsi="BRH Devanagari Extra" w:cs="BRH Devanagari Extra"/>
-                <w:sz w:val="40"/>
-                <w:szCs w:val="40"/>
-              </w:rPr>
-              <w:t>iÉÏ</w:t>
-            </w:r>
-            <w:proofErr w:type="spellEnd"/>
-            <w:r>
-              <w:rPr>
-                <w:rFonts w:ascii="BRH Malayalam Extra" w:hAnsi="BRH Malayalam Extra" w:cs="BRH Devanagari Extra"/>
-                <w:sz w:val="32"/>
-                <w:szCs w:val="40"/>
-              </w:rPr>
-              <w:t>–</w:t>
-            </w:r>
-            <w:proofErr w:type="spellStart"/>
-            <w:r>
-              <w:rPr>
-                <w:rFonts w:ascii="BRH Devanagari Extra" w:hAnsi="BRH Devanagari Extra" w:cs="BRH Devanagari Extra"/>
-                <w:sz w:val="40"/>
-                <w:szCs w:val="40"/>
-              </w:rPr>
-              <w:t>qÉç</w:t>
-            </w:r>
-            <w:proofErr w:type="spellEnd"/>
-            <w:r>
-              <w:rPr>
-                <w:rFonts w:ascii="BRH Devanagari Extra" w:hAnsi="BRH Devanagari Extra" w:cs="BRH Devanagari Extra"/>
-                <w:sz w:val="40"/>
-                <w:szCs w:val="40"/>
-              </w:rPr>
-              <w:t xml:space="preserve"> | </w:t>
+                <w:cs/>
+                <w:lang w:bidi="ta-IN"/>
+              </w:rPr>
+              <w:t>ண்</w:t>
+            </w:r>
+            <w:r>
+              <w:rPr>
+                <w:rFonts w:ascii="BRH Tamil Tab Extra" w:hAnsi="BRH Tamil Tab Extra" w:cs="Latha"/>
+                <w:b/>
+                <w:sz w:val="36"/>
+                <w:szCs w:val="28"/>
+              </w:rPr>
+              <w:t>†</w:t>
+            </w:r>
+            <w:r>
+              <w:rPr>
+                <w:rFonts w:ascii="Latha" w:hAnsi="Latha" w:cs="Latha"/>
+                <w:sz w:val="28"/>
+                <w:szCs w:val="28"/>
+              </w:rPr>
+              <w:t xml:space="preserve"> -- </w:t>
+            </w:r>
+            <w:r>
+              <w:rPr>
+                <w:rFonts w:ascii="Latha" w:hAnsi="Latha" w:cs="Latha"/>
+                <w:sz w:val="28"/>
+                <w:szCs w:val="28"/>
+                <w:cs/>
+                <w:lang w:bidi="ta-IN"/>
+              </w:rPr>
+              <w:t>வ</w:t>
+            </w:r>
+            <w:r>
+              <w:rPr>
+                <w:rFonts w:ascii="BRH Tamil Tab Extra" w:hAnsi="BRH Tamil Tab Extra" w:cs="Latha"/>
+                <w:b/>
+                <w:sz w:val="32"/>
+                <w:szCs w:val="28"/>
+              </w:rPr>
+              <w:t>…</w:t>
+            </w:r>
+            <w:r>
+              <w:rPr>
+                <w:rFonts w:ascii="Latha" w:hAnsi="Latha" w:cs="Latha"/>
+                <w:sz w:val="28"/>
+                <w:szCs w:val="28"/>
+                <w:cs/>
+                <w:lang w:bidi="ta-IN"/>
+              </w:rPr>
+              <w:t>தீ</w:t>
+            </w:r>
+            <w:r>
+              <w:rPr>
+                <w:rFonts w:ascii="BRH Tamil Tab Extra" w:hAnsi="BRH Tamil Tab Extra" w:cs="Latha"/>
+                <w:b/>
+                <w:sz w:val="32"/>
+                <w:szCs w:val="28"/>
+              </w:rPr>
+              <w:t>…</w:t>
+            </w:r>
+            <w:r>
+              <w:rPr>
+                <w:rFonts w:ascii="Latha" w:hAnsi="Latha" w:cs="Latha"/>
+                <w:sz w:val="28"/>
+                <w:szCs w:val="28"/>
+                <w:cs/>
+                <w:lang w:bidi="ta-IN"/>
+              </w:rPr>
+              <w:t xml:space="preserve">ம் </w:t>
+            </w:r>
+            <w:r>
+              <w:rPr>
+                <w:rFonts w:ascii="Latha" w:hAnsi="Latha" w:cs="Latha"/>
+                <w:sz w:val="28"/>
+                <w:szCs w:val="28"/>
+              </w:rPr>
+              <w:t>|</w:t>
             </w:r>
           </w:p>
         </w:tc>
@@ -625,140 +659,885 @@
                 <w:szCs w:val="40"/>
               </w:rPr>
             </w:pPr>
-            <w:proofErr w:type="spellStart"/>
-            <w:r>
-              <w:rPr>
-                <w:rFonts w:ascii="BRH Devanagari Extra" w:hAnsi="BRH Devanagari Extra" w:cs="BRH Devanagari Extra"/>
+            <w:r>
+              <w:rPr>
+                <w:rFonts w:ascii="Latha" w:hAnsi="Latha" w:cs="Latha"/>
+                <w:sz w:val="28"/>
+                <w:szCs w:val="28"/>
+                <w:cs/>
+                <w:lang w:bidi="ta-IN"/>
+              </w:rPr>
+              <w:t>வ்</w:t>
+            </w:r>
+            <w:r>
+              <w:rPr>
+                <w:rFonts w:ascii="Latha" w:hAnsi="Latha" w:cs="Latha"/>
+                <w:b/>
+                <w:bCs/>
+                <w:i/>
+                <w:iCs/>
+                <w:sz w:val="28"/>
+                <w:szCs w:val="28"/>
+                <w:cs/>
+                <w:lang w:bidi="ta-IN"/>
+              </w:rPr>
+              <w:t>ரு</w:t>
+            </w:r>
+            <w:r>
+              <w:rPr>
+                <w:rFonts w:ascii="Latha" w:hAnsi="Latha" w:cs="Latha"/>
+                <w:sz w:val="28"/>
+                <w:szCs w:val="28"/>
+                <w:cs/>
+                <w:lang w:bidi="ta-IN"/>
+              </w:rPr>
+              <w:t>ஷ</w:t>
+            </w:r>
+            <w:r>
+              <w:rPr>
+                <w:rFonts w:ascii="BRH Tamil Tab Extra" w:hAnsi="BRH Tamil Tab Extra" w:cs="Latha"/>
+                <w:b/>
+                <w:sz w:val="36"/>
+                <w:szCs w:val="28"/>
+              </w:rPr>
+              <w:t>†</w:t>
+            </w:r>
+            <w:r>
+              <w:rPr>
+                <w:rFonts w:ascii="Latha" w:hAnsi="Latha" w:cs="Latha"/>
+                <w:sz w:val="28"/>
+                <w:szCs w:val="28"/>
+                <w:cs/>
+                <w:lang w:bidi="ta-IN"/>
+              </w:rPr>
+              <w:t>ண்வதீ</w:t>
+            </w:r>
+            <w:r>
+              <w:rPr>
+                <w:rFonts w:ascii="BRH Tamil Tab Extra" w:hAnsi="BRH Tamil Tab Extra" w:cs="Latha"/>
+                <w:b/>
+                <w:sz w:val="32"/>
+                <w:szCs w:val="28"/>
+              </w:rPr>
+              <w:t>…</w:t>
+            </w:r>
+            <w:r>
+              <w:rPr>
+                <w:rFonts w:ascii="Latha" w:hAnsi="Latha" w:cs="Latha"/>
+                <w:sz w:val="28"/>
+                <w:szCs w:val="28"/>
+                <w:cs/>
+                <w:lang w:bidi="ta-IN"/>
+              </w:rPr>
+              <w:t>மிதி</w:t>
+            </w:r>
+            <w:r>
+              <w:rPr>
+                <w:rFonts w:ascii="BRH Tamil Tab Extra" w:hAnsi="BRH Tamil Tab Extra" w:cs="Latha"/>
+                <w:b/>
+                <w:sz w:val="32"/>
+                <w:szCs w:val="28"/>
+              </w:rPr>
+              <w:t>…</w:t>
+            </w:r>
+            <w:r>
+              <w:rPr>
+                <w:rFonts w:ascii="Latha" w:hAnsi="Latha" w:cs="Latha"/>
+                <w:sz w:val="28"/>
+                <w:szCs w:val="28"/>
+              </w:rPr>
+              <w:t xml:space="preserve"> </w:t>
+            </w:r>
+            <w:r>
+              <w:rPr>
+                <w:rFonts w:ascii="Latha" w:hAnsi="Latha" w:cs="Latha"/>
+                <w:sz w:val="28"/>
+                <w:szCs w:val="28"/>
+                <w:cs/>
+                <w:lang w:bidi="ta-IN"/>
+              </w:rPr>
+              <w:t>வ்</w:t>
+            </w:r>
+            <w:r>
+              <w:rPr>
+                <w:rFonts w:ascii="Latha" w:hAnsi="Latha" w:cs="Latha"/>
+                <w:b/>
+                <w:bCs/>
+                <w:i/>
+                <w:iCs/>
+                <w:sz w:val="28"/>
+                <w:szCs w:val="28"/>
+                <w:cs/>
+                <w:lang w:bidi="ta-IN"/>
+              </w:rPr>
+              <w:t>ரு</w:t>
+            </w:r>
+            <w:r>
+              <w:rPr>
+                <w:rFonts w:ascii="Latha" w:hAnsi="Latha" w:cs="Latha"/>
+                <w:sz w:val="28"/>
+                <w:szCs w:val="28"/>
+                <w:cs/>
+                <w:lang w:bidi="ta-IN"/>
+              </w:rPr>
+              <w:t>ஷ</w:t>
+            </w:r>
+            <w:r>
+              <w:rPr>
+                <w:rFonts w:ascii="Latha" w:hAnsi="Latha" w:cs="Latha"/>
+                <w:sz w:val="28"/>
+                <w:szCs w:val="28"/>
+                <w:highlight w:val="green"/>
+                <w:cs/>
+                <w:lang w:bidi="ta-IN"/>
+              </w:rPr>
+              <w:t>ண்</w:t>
+            </w:r>
+            <w:r>
+              <w:rPr>
+                <w:rFonts w:ascii="Latha" w:hAnsi="Latha" w:cs="Latha"/>
+                <w:sz w:val="28"/>
+                <w:szCs w:val="28"/>
+                <w:highlight w:val="green"/>
+                <w:cs/>
+                <w:lang w:bidi="ta-IN"/>
+              </w:rPr>
+              <w:t>ண்</w:t>
+            </w:r>
+            <w:r>
+              <w:rPr>
+                <w:rFonts w:ascii="BRH Tamil Tab Extra" w:hAnsi="BRH Tamil Tab Extra" w:cs="Latha"/>
+                <w:b/>
+                <w:sz w:val="36"/>
+                <w:szCs w:val="28"/>
+              </w:rPr>
+              <w:t>†</w:t>
+            </w:r>
+            <w:r>
+              <w:rPr>
+                <w:rFonts w:ascii="Latha" w:hAnsi="Latha" w:cs="Latha"/>
+                <w:sz w:val="28"/>
+                <w:szCs w:val="28"/>
+              </w:rPr>
+              <w:t xml:space="preserve"> -- </w:t>
+            </w:r>
+            <w:r>
+              <w:rPr>
+                <w:rFonts w:ascii="Latha" w:hAnsi="Latha" w:cs="Latha"/>
+                <w:sz w:val="28"/>
+                <w:szCs w:val="28"/>
+                <w:cs/>
+                <w:lang w:bidi="ta-IN"/>
+              </w:rPr>
+              <w:t>வ</w:t>
+            </w:r>
+            <w:r>
+              <w:rPr>
+                <w:rFonts w:ascii="BRH Tamil Tab Extra" w:hAnsi="BRH Tamil Tab Extra" w:cs="Latha"/>
+                <w:b/>
+                <w:sz w:val="32"/>
+                <w:szCs w:val="28"/>
+              </w:rPr>
+              <w:t>…</w:t>
+            </w:r>
+            <w:r>
+              <w:rPr>
+                <w:rFonts w:ascii="Latha" w:hAnsi="Latha" w:cs="Latha"/>
+                <w:sz w:val="28"/>
+                <w:szCs w:val="28"/>
+                <w:cs/>
+                <w:lang w:bidi="ta-IN"/>
+              </w:rPr>
+              <w:t>தீ</w:t>
+            </w:r>
+            <w:r>
+              <w:rPr>
+                <w:rFonts w:ascii="BRH Tamil Tab Extra" w:hAnsi="BRH Tamil Tab Extra" w:cs="Latha"/>
+                <w:b/>
+                <w:sz w:val="32"/>
+                <w:szCs w:val="28"/>
+              </w:rPr>
+              <w:t>…</w:t>
+            </w:r>
+            <w:r>
+              <w:rPr>
+                <w:rFonts w:ascii="Latha" w:hAnsi="Latha" w:cs="Latha"/>
+                <w:sz w:val="28"/>
+                <w:szCs w:val="28"/>
+                <w:cs/>
+                <w:lang w:bidi="ta-IN"/>
+              </w:rPr>
+              <w:t xml:space="preserve">ம் </w:t>
+            </w:r>
+            <w:r>
+              <w:rPr>
+                <w:rFonts w:ascii="Latha" w:hAnsi="Latha" w:cs="Latha"/>
+                <w:sz w:val="28"/>
+                <w:szCs w:val="28"/>
+              </w:rPr>
+              <w:t>|</w:t>
+            </w:r>
+          </w:p>
+        </w:tc>
+      </w:tr>
+      <w:tr>
+        <w:trPr>
+          <w:trHeight w:val="1389"/>
+        </w:trPr>
+        <w:tc>
+          <w:tcPr>
+            <w:tcW w:w="3055" w:type="dxa"/>
+            <w:tcBorders>
+              <w:top w:val="single" w:sz="4" w:space="0" w:color="000000"/>
+              <w:left w:val="single" w:sz="4" w:space="0" w:color="000000"/>
+              <w:bottom w:val="single" w:sz="4" w:space="0" w:color="000000"/>
+              <w:right w:val="single" w:sz="4" w:space="0" w:color="000000"/>
+            </w:tcBorders>
+          </w:tcPr>
+          <w:p>
+            <w:pPr>
+              <w:widowControl w:val="0"/>
+              <w:autoSpaceDE w:val="0"/>
+              <w:autoSpaceDN w:val="0"/>
+              <w:adjustRightInd w:val="0"/>
+              <w:spacing w:before="0" w:line="240" w:lineRule="auto"/>
+              <w:rPr>
+                <w:rFonts w:cs="Arial"/>
+                <w:b/>
+                <w:bCs/>
+                <w:sz w:val="28"/>
+                <w:szCs w:val="28"/>
+              </w:rPr>
+            </w:pPr>
+            <w:r>
+              <w:rPr>
+                <w:rFonts w:cs="Arial"/>
+                <w:b/>
+                <w:bCs/>
+                <w:sz w:val="28"/>
+                <w:szCs w:val="28"/>
+              </w:rPr>
+              <w:t>TS 7.5.</w:t>
+            </w:r>
+            <w:r>
+              <w:rPr>
+                <w:rFonts w:cs="Arial"/>
+                <w:b/>
+                <w:bCs/>
+                <w:sz w:val="28"/>
+                <w:szCs w:val="28"/>
+              </w:rPr>
+              <w:t>22.1</w:t>
+            </w:r>
+            <w:r>
+              <w:rPr>
+                <w:rFonts w:cs="Arial"/>
+                <w:b/>
+                <w:bCs/>
+                <w:sz w:val="28"/>
+                <w:szCs w:val="28"/>
+              </w:rPr>
+              <w:t xml:space="preserve"> – </w:t>
+            </w:r>
+            <w:r>
+              <w:rPr>
+                <w:rFonts w:cs="Arial"/>
+                <w:b/>
+                <w:bCs/>
+                <w:sz w:val="28"/>
+                <w:szCs w:val="28"/>
+              </w:rPr>
+              <w:t>Padam</w:t>
+            </w:r>
+          </w:p>
+          <w:p>
+            <w:pPr>
+              <w:widowControl w:val="0"/>
+              <w:autoSpaceDE w:val="0"/>
+              <w:autoSpaceDN w:val="0"/>
+              <w:adjustRightInd w:val="0"/>
+              <w:spacing w:before="0" w:line="240" w:lineRule="auto"/>
+              <w:rPr>
+                <w:b/>
+                <w:sz w:val="28"/>
+                <w:szCs w:val="28"/>
+              </w:rPr>
+            </w:pPr>
+            <w:r>
+              <w:rPr>
+                <w:b/>
+                <w:sz w:val="28"/>
+                <w:szCs w:val="28"/>
+              </w:rPr>
+              <w:t>Padam</w:t>
+            </w:r>
+            <w:r>
+              <w:rPr>
+                <w:b/>
+                <w:sz w:val="28"/>
+                <w:szCs w:val="28"/>
+              </w:rPr>
+              <w:t xml:space="preserve"> No. </w:t>
+            </w:r>
+            <w:r>
+              <w:rPr>
+                <w:b/>
+                <w:sz w:val="28"/>
+                <w:szCs w:val="28"/>
+              </w:rPr>
+              <w:t>–</w:t>
+            </w:r>
+            <w:r>
+              <w:rPr>
+                <w:b/>
+                <w:sz w:val="28"/>
+                <w:szCs w:val="28"/>
+              </w:rPr>
+              <w:t xml:space="preserve"> </w:t>
+            </w:r>
+            <w:r>
+              <w:rPr>
+                <w:b/>
+                <w:sz w:val="28"/>
+                <w:szCs w:val="28"/>
+              </w:rPr>
+              <w:t>3</w:t>
+            </w:r>
+          </w:p>
+          <w:p>
+            <w:pPr>
+              <w:widowControl w:val="0"/>
+              <w:autoSpaceDE w:val="0"/>
+              <w:autoSpaceDN w:val="0"/>
+              <w:adjustRightInd w:val="0"/>
+              <w:spacing w:before="0" w:line="240" w:lineRule="auto"/>
+              <w:rPr>
+                <w:rFonts w:cs="Arial"/>
+                <w:b/>
+                <w:bCs/>
+                <w:sz w:val="28"/>
+                <w:szCs w:val="28"/>
+              </w:rPr>
+            </w:pPr>
+            <w:r>
+              <w:rPr>
+                <w:b/>
+                <w:sz w:val="28"/>
+                <w:szCs w:val="28"/>
+              </w:rPr>
+              <w:t xml:space="preserve">Panchaati No. – </w:t>
+            </w:r>
+            <w:r>
+              <w:rPr>
+                <w:b/>
+                <w:sz w:val="28"/>
+                <w:szCs w:val="28"/>
+              </w:rPr>
+              <w:t>49</w:t>
+            </w:r>
+          </w:p>
+        </w:tc>
+        <w:tc>
+          <w:tcPr>
+            <w:tcW w:w="5245" w:type="dxa"/>
+            <w:tcBorders>
+              <w:top w:val="single" w:sz="4" w:space="0" w:color="000000"/>
+              <w:left w:val="single" w:sz="4" w:space="0" w:color="000000"/>
+              <w:bottom w:val="single" w:sz="4" w:space="0" w:color="000000"/>
+              <w:right w:val="single" w:sz="4" w:space="0" w:color="000000"/>
+            </w:tcBorders>
+          </w:tcPr>
+          <w:p>
+            <w:pPr>
+              <w:widowControl w:val="0"/>
+              <w:autoSpaceDE w:val="0"/>
+              <w:autoSpaceDN w:val="0"/>
+              <w:adjustRightInd w:val="0"/>
+              <w:spacing w:before="0" w:line="240" w:lineRule="auto"/>
+              <w:rPr>
+                <w:rFonts w:ascii="BRH Malayalam Extra" w:hAnsi="BRH Malayalam Extra" w:cs="BRH Malayalam Extra"/>
+                <w:sz w:val="36"/>
+                <w:szCs w:val="36"/>
+              </w:rPr>
+            </w:pPr>
+            <w:r>
+              <w:rPr>
+                <w:rFonts w:ascii="Latha" w:hAnsi="Latha" w:cs="Latha"/>
+                <w:szCs w:val="24"/>
+                <w:highlight w:val="yellow"/>
+                <w:cs/>
+                <w:lang w:bidi="ta-IN"/>
+              </w:rPr>
+              <w:t>அ</w:t>
+            </w:r>
+            <w:r>
+              <w:rPr>
+                <w:rFonts w:ascii="Latha" w:hAnsi="Latha" w:cs="Latha"/>
+                <w:szCs w:val="24"/>
+                <w:cs/>
+                <w:lang w:bidi="ta-IN"/>
+              </w:rPr>
+              <w:t>ஷ்டாக</w:t>
+            </w:r>
+            <w:r>
+              <w:rPr>
+                <w:rFonts w:ascii="BRH Tamil Tab Extra" w:hAnsi="BRH Tamil Tab Extra" w:cs="Latha"/>
+                <w:b/>
+                <w:sz w:val="32"/>
+                <w:szCs w:val="24"/>
+              </w:rPr>
+              <w:t>†</w:t>
+            </w:r>
+            <w:r>
+              <w:rPr>
+                <w:rFonts w:ascii="Latha" w:hAnsi="Latha" w:cs="Latha"/>
+                <w:szCs w:val="24"/>
+                <w:cs/>
+                <w:lang w:bidi="ta-IN"/>
+              </w:rPr>
+              <w:t>பால</w:t>
+            </w:r>
+            <w:r>
+              <w:rPr>
+                <w:rFonts w:ascii="BRH Tamil Tab Extra" w:hAnsi="BRH Tamil Tab Extra" w:cs="Latha"/>
+                <w:b/>
+                <w:sz w:val="28"/>
+                <w:szCs w:val="24"/>
+              </w:rPr>
+              <w:t>…</w:t>
+            </w:r>
+            <w:r>
+              <w:rPr>
+                <w:rFonts w:ascii="Latha" w:hAnsi="Latha" w:cs="Latha"/>
+                <w:szCs w:val="24"/>
+              </w:rPr>
+              <w:t xml:space="preserve"> </w:t>
+            </w:r>
+            <w:r>
+              <w:rPr>
+                <w:rFonts w:ascii="Latha" w:hAnsi="Latha" w:cs="Latha"/>
+                <w:szCs w:val="24"/>
+                <w:cs/>
+                <w:lang w:bidi="ta-IN"/>
+              </w:rPr>
+              <w:t>இத்ய</w:t>
+            </w:r>
+            <w:r>
+              <w:rPr>
+                <w:rFonts w:ascii="BRH Tamil Tab Extra" w:hAnsi="BRH Tamil Tab Extra" w:cs="Latha"/>
+                <w:b/>
+                <w:sz w:val="28"/>
+                <w:szCs w:val="24"/>
+              </w:rPr>
+              <w:t>…</w:t>
+            </w:r>
+            <w:r>
+              <w:rPr>
+                <w:rFonts w:ascii="Latha" w:hAnsi="Latha" w:cs="Latha"/>
+                <w:szCs w:val="24"/>
+                <w:cs/>
+                <w:lang w:bidi="ta-IN"/>
+              </w:rPr>
+              <w:t xml:space="preserve">ஷ்டா </w:t>
+            </w:r>
+            <w:r>
+              <w:rPr>
+                <w:rFonts w:ascii="Latha" w:hAnsi="Latha" w:cs="Latha"/>
+                <w:szCs w:val="24"/>
+              </w:rPr>
+              <w:t xml:space="preserve">-- </w:t>
+            </w:r>
+            <w:r>
+              <w:rPr>
+                <w:rFonts w:ascii="Latha" w:hAnsi="Latha" w:cs="Latha"/>
+                <w:szCs w:val="24"/>
+                <w:cs/>
+                <w:lang w:bidi="ta-IN"/>
+              </w:rPr>
+              <w:t>க</w:t>
+            </w:r>
+            <w:r>
+              <w:rPr>
+                <w:rFonts w:ascii="BRH Tamil Tab Extra" w:hAnsi="BRH Tamil Tab Extra" w:cs="Latha"/>
+                <w:b/>
+                <w:sz w:val="28"/>
+                <w:szCs w:val="24"/>
+              </w:rPr>
+              <w:t>…</w:t>
+            </w:r>
+            <w:r>
+              <w:rPr>
+                <w:rFonts w:ascii="Latha" w:hAnsi="Latha" w:cs="Latha"/>
+                <w:szCs w:val="24"/>
+                <w:cs/>
+                <w:lang w:bidi="ta-IN"/>
+              </w:rPr>
+              <w:t>பா</w:t>
+            </w:r>
+            <w:r>
+              <w:rPr>
+                <w:rFonts w:ascii="BRH Tamil Tab Extra" w:hAnsi="BRH Tamil Tab Extra" w:cs="Latha"/>
+                <w:b/>
+                <w:sz w:val="28"/>
+                <w:szCs w:val="24"/>
+              </w:rPr>
+              <w:t>…</w:t>
+            </w:r>
+            <w:r>
+              <w:rPr>
+                <w:rFonts w:ascii="Latha" w:hAnsi="Latha" w:cs="Latha"/>
+                <w:szCs w:val="24"/>
+                <w:cs/>
+                <w:lang w:bidi="ta-IN"/>
+              </w:rPr>
+              <w:t>ல</w:t>
+            </w:r>
+            <w:r>
+              <w:rPr>
+                <w:rFonts w:ascii="BRH Tamil Tab Extra" w:hAnsi="BRH Tamil Tab Extra" w:cs="Latha"/>
+                <w:b/>
+                <w:sz w:val="28"/>
+                <w:szCs w:val="24"/>
+              </w:rPr>
+              <w:t>…</w:t>
+            </w:r>
+            <w:r>
+              <w:rPr>
+                <w:rFonts w:ascii="Latha" w:hAnsi="Latha" w:cs="Latha"/>
+                <w:b/>
+                <w:bCs/>
+                <w:sz w:val="28"/>
+                <w:szCs w:val="28"/>
+                <w:cs/>
+                <w:lang w:bidi="ta-IN"/>
+              </w:rPr>
+              <w:t>:</w:t>
+            </w:r>
+            <w:r>
+              <w:rPr>
+                <w:rFonts w:ascii="Latha" w:hAnsi="Latha" w:cs="Latha"/>
+                <w:szCs w:val="24"/>
+                <w:cs/>
+                <w:lang w:bidi="ta-IN"/>
+              </w:rPr>
+              <w:t xml:space="preserve"> </w:t>
+            </w:r>
+            <w:r>
+              <w:rPr>
+                <w:rFonts w:ascii="Latha" w:hAnsi="Latha" w:cs="Latha"/>
+                <w:szCs w:val="24"/>
+              </w:rPr>
+              <w:t xml:space="preserve">| </w:t>
+            </w:r>
+            <w:r>
+              <w:rPr>
+                <w:rFonts w:ascii="Latha" w:hAnsi="Latha" w:cs="Latha"/>
+                <w:szCs w:val="24"/>
+                <w:cs/>
+                <w:lang w:bidi="ta-IN"/>
+              </w:rPr>
+              <w:t>இந்த்</w:t>
+            </w:r>
+            <w:r>
+              <w:rPr>
+                <w:rFonts w:ascii="Latha" w:hAnsi="Latha" w:cs="Latha"/>
+                <w:b/>
+                <w:bCs/>
+                <w:position w:val="-12"/>
+                <w:szCs w:val="24"/>
+                <w:cs/>
+                <w:lang w:bidi="ta-IN"/>
+              </w:rPr>
+              <w:t>3</w:t>
+            </w:r>
+            <w:r>
+              <w:rPr>
+                <w:rFonts w:ascii="Latha" w:hAnsi="Latha" w:cs="Latha"/>
+                <w:szCs w:val="24"/>
+                <w:cs/>
+                <w:lang w:bidi="ta-IN"/>
+              </w:rPr>
+              <w:t>ரா</w:t>
+            </w:r>
+            <w:r>
+              <w:rPr>
+                <w:rFonts w:ascii="BRH Tamil Tab Extra" w:hAnsi="BRH Tamil Tab Extra" w:cs="Latha"/>
+                <w:b/>
+                <w:sz w:val="32"/>
+                <w:szCs w:val="24"/>
+              </w:rPr>
+              <w:t>†</w:t>
+            </w:r>
+            <w:r>
+              <w:rPr>
+                <w:rFonts w:ascii="Latha" w:hAnsi="Latha" w:cs="Latha"/>
+                <w:szCs w:val="24"/>
+                <w:cs/>
+                <w:lang w:bidi="ta-IN"/>
+              </w:rPr>
+              <w:t xml:space="preserve">ய </w:t>
+            </w:r>
+            <w:r>
+              <w:rPr>
+                <w:rFonts w:ascii="Latha" w:hAnsi="Latha" w:cs="Latha"/>
+                <w:szCs w:val="24"/>
+              </w:rPr>
+              <w:t>|</w:t>
+            </w:r>
+          </w:p>
+        </w:tc>
+        <w:tc>
+          <w:tcPr>
+            <w:tcW w:w="5423" w:type="dxa"/>
+            <w:tcBorders>
+              <w:top w:val="single" w:sz="4" w:space="0" w:color="000000"/>
+              <w:left w:val="single" w:sz="4" w:space="0" w:color="000000"/>
+              <w:bottom w:val="single" w:sz="4" w:space="0" w:color="000000"/>
+              <w:right w:val="single" w:sz="4" w:space="0" w:color="000000"/>
+            </w:tcBorders>
+          </w:tcPr>
+          <w:p>
+            <w:pPr>
+              <w:spacing w:before="0" w:line="240" w:lineRule="auto"/>
+              <w:rPr>
+                <w:rFonts w:ascii="BRH Malayalam Extra" w:hAnsi="BRH Malayalam Extra" w:cs="BRH Malayalam Extra"/>
                 <w:sz w:val="40"/>
                 <w:szCs w:val="40"/>
               </w:rPr>
-              <w:t>uÉ×wÉþhuÉiÉÏ</w:t>
-            </w:r>
-            <w:proofErr w:type="spellEnd"/>
-            <w:r>
-              <w:rPr>
-                <w:rFonts w:ascii="BRH Malayalam Extra" w:hAnsi="BRH Malayalam Extra" w:cs="BRH Devanagari Extra"/>
-                <w:sz w:val="32"/>
-                <w:szCs w:val="40"/>
-              </w:rPr>
-              <w:t>–</w:t>
-            </w:r>
-            <w:proofErr w:type="spellStart"/>
-            <w:r>
-              <w:rPr>
-                <w:rFonts w:ascii="BRH Devanagari Extra" w:hAnsi="BRH Devanagari Extra" w:cs="BRH Devanagari Extra"/>
-                <w:sz w:val="40"/>
-                <w:szCs w:val="40"/>
-              </w:rPr>
-              <w:t>ÍqÉÌiÉ</w:t>
-            </w:r>
-            <w:proofErr w:type="spellEnd"/>
-            <w:r>
-              <w:rPr>
-                <w:rFonts w:ascii="BRH Malayalam Extra" w:hAnsi="BRH Malayalam Extra" w:cs="BRH Devanagari Extra"/>
-                <w:sz w:val="32"/>
-                <w:szCs w:val="40"/>
-              </w:rPr>
-              <w:t>–</w:t>
-            </w:r>
-            <w:r>
-              <w:rPr>
-                <w:rFonts w:ascii="BRH Devanagari Extra" w:hAnsi="BRH Devanagari Extra" w:cs="BRH Devanagari Extra"/>
-                <w:sz w:val="40"/>
-                <w:szCs w:val="40"/>
+            </w:pPr>
+            <w:r>
+              <w:rPr>
+                <w:rFonts w:ascii="Latha" w:hAnsi="Latha" w:cs="Latha"/>
+                <w:szCs w:val="24"/>
+                <w:highlight w:val="green"/>
+                <w:cs/>
+                <w:lang w:bidi="ta-IN"/>
+              </w:rPr>
+              <w:t>அ</w:t>
+            </w:r>
+            <w:r>
+              <w:rPr>
+                <w:rFonts w:ascii="BRH Tamil Tab Extra" w:hAnsi="BRH Tamil Tab Extra" w:cs="Latha"/>
+                <w:b/>
+                <w:sz w:val="28"/>
+                <w:szCs w:val="24"/>
+                <w:highlight w:val="green"/>
+              </w:rPr>
+              <w:t>…</w:t>
+            </w:r>
+            <w:r>
+              <w:rPr>
+                <w:rFonts w:ascii="Latha" w:hAnsi="Latha" w:cs="Latha"/>
+                <w:szCs w:val="24"/>
+                <w:cs/>
+                <w:lang w:bidi="ta-IN"/>
+              </w:rPr>
+              <w:t>ஷ்டாக</w:t>
+            </w:r>
+            <w:r>
+              <w:rPr>
+                <w:rFonts w:ascii="BRH Tamil Tab Extra" w:hAnsi="BRH Tamil Tab Extra" w:cs="Latha"/>
+                <w:b/>
+                <w:sz w:val="32"/>
+                <w:szCs w:val="24"/>
+              </w:rPr>
+              <w:t>†</w:t>
+            </w:r>
+            <w:r>
+              <w:rPr>
+                <w:rFonts w:ascii="Latha" w:hAnsi="Latha" w:cs="Latha"/>
+                <w:szCs w:val="24"/>
+                <w:cs/>
+                <w:lang w:bidi="ta-IN"/>
+              </w:rPr>
+              <w:t>பால</w:t>
+            </w:r>
+            <w:r>
+              <w:rPr>
+                <w:rFonts w:ascii="BRH Tamil Tab Extra" w:hAnsi="BRH Tamil Tab Extra" w:cs="Latha"/>
+                <w:b/>
+                <w:sz w:val="28"/>
+                <w:szCs w:val="24"/>
+              </w:rPr>
+              <w:t>…</w:t>
+            </w:r>
+            <w:r>
+              <w:rPr>
+                <w:rFonts w:ascii="Latha" w:hAnsi="Latha" w:cs="Latha"/>
+                <w:szCs w:val="24"/>
               </w:rPr>
               <w:t xml:space="preserve"> </w:t>
             </w:r>
-            <w:proofErr w:type="spellStart"/>
-            <w:r>
-              <w:rPr>
-                <w:rFonts w:ascii="BRH Devanagari Extra" w:hAnsi="BRH Devanagari Extra" w:cs="BRH Devanagari Extra"/>
-                <w:sz w:val="40"/>
-                <w:szCs w:val="40"/>
-              </w:rPr>
-              <w:t>uÉ×wÉ</w:t>
-            </w:r>
-            <w:r>
-              <w:rPr>
-                <w:rFonts w:ascii="BRH Devanagari" w:hAnsi="BRH Devanagari" w:cs="BRH Devanagari"/>
-                <w:color w:val="000000"/>
-                <w:sz w:val="40"/>
-                <w:szCs w:val="32"/>
-                <w:highlight w:val="green"/>
-              </w:rPr>
-              <w:t>hhÉç</w:t>
-            </w:r>
-            <w:r>
-              <w:rPr>
-                <w:rFonts w:ascii="BRH Devanagari Extra" w:hAnsi="BRH Devanagari Extra" w:cs="BRH Devanagari Extra"/>
-                <w:sz w:val="40"/>
-                <w:szCs w:val="40"/>
-                <w:highlight w:val="green"/>
-              </w:rPr>
-              <w:t>þ</w:t>
-            </w:r>
-            <w:proofErr w:type="spellEnd"/>
-            <w:r>
-              <w:rPr>
-                <w:rFonts w:ascii="BRH Devanagari Extra" w:hAnsi="BRH Devanagari Extra" w:cs="BRH Devanagari Extra"/>
-                <w:sz w:val="40"/>
-                <w:szCs w:val="40"/>
-              </w:rPr>
-              <w:t xml:space="preserve"> - </w:t>
-            </w:r>
-            <w:proofErr w:type="spellStart"/>
-            <w:r>
-              <w:rPr>
-                <w:rFonts w:ascii="BRH Devanagari Extra" w:hAnsi="BRH Devanagari Extra" w:cs="BRH Devanagari Extra"/>
-                <w:sz w:val="40"/>
-                <w:szCs w:val="40"/>
-              </w:rPr>
-              <w:t>uÉ</w:t>
-            </w:r>
-            <w:proofErr w:type="spellEnd"/>
-            <w:r>
-              <w:rPr>
-                <w:rFonts w:ascii="BRH Malayalam Extra" w:hAnsi="BRH Malayalam Extra" w:cs="BRH Devanagari Extra"/>
-                <w:sz w:val="32"/>
-                <w:szCs w:val="40"/>
-              </w:rPr>
-              <w:t>–</w:t>
-            </w:r>
-            <w:proofErr w:type="spellStart"/>
-            <w:r>
-              <w:rPr>
-                <w:rFonts w:ascii="BRH Devanagari Extra" w:hAnsi="BRH Devanagari Extra" w:cs="BRH Devanagari Extra"/>
-                <w:sz w:val="40"/>
-                <w:szCs w:val="40"/>
-              </w:rPr>
-              <w:t>iÉÏ</w:t>
-            </w:r>
-            <w:proofErr w:type="spellEnd"/>
-            <w:r>
-              <w:rPr>
-                <w:rFonts w:ascii="BRH Malayalam Extra" w:hAnsi="BRH Malayalam Extra" w:cs="BRH Devanagari Extra"/>
-                <w:sz w:val="32"/>
-                <w:szCs w:val="40"/>
-              </w:rPr>
-              <w:t>–</w:t>
-            </w:r>
-            <w:proofErr w:type="spellStart"/>
-            <w:r>
-              <w:rPr>
-                <w:rFonts w:ascii="BRH Devanagari Extra" w:hAnsi="BRH Devanagari Extra" w:cs="BRH Devanagari Extra"/>
-                <w:sz w:val="40"/>
-                <w:szCs w:val="40"/>
-              </w:rPr>
-              <w:t>qÉç</w:t>
-            </w:r>
-            <w:proofErr w:type="spellEnd"/>
-            <w:r>
-              <w:rPr>
-                <w:rFonts w:ascii="BRH Devanagari Extra" w:hAnsi="BRH Devanagari Extra" w:cs="BRH Devanagari Extra"/>
-                <w:sz w:val="40"/>
-                <w:szCs w:val="40"/>
-              </w:rPr>
-              <w:t xml:space="preserve"> | </w:t>
+            <w:r>
+              <w:rPr>
+                <w:rFonts w:ascii="Latha" w:hAnsi="Latha" w:cs="Latha"/>
+                <w:szCs w:val="24"/>
+                <w:cs/>
+                <w:lang w:bidi="ta-IN"/>
+              </w:rPr>
+              <w:t>இத்ய</w:t>
+            </w:r>
+            <w:r>
+              <w:rPr>
+                <w:rFonts w:ascii="BRH Tamil Tab Extra" w:hAnsi="BRH Tamil Tab Extra" w:cs="Latha"/>
+                <w:b/>
+                <w:sz w:val="28"/>
+                <w:szCs w:val="24"/>
+              </w:rPr>
+              <w:t>…</w:t>
+            </w:r>
+            <w:r>
+              <w:rPr>
+                <w:rFonts w:ascii="Latha" w:hAnsi="Latha" w:cs="Latha"/>
+                <w:szCs w:val="24"/>
+                <w:cs/>
+                <w:lang w:bidi="ta-IN"/>
+              </w:rPr>
+              <w:t xml:space="preserve">ஷ்டா </w:t>
+            </w:r>
+            <w:r>
+              <w:rPr>
+                <w:rFonts w:ascii="Latha" w:hAnsi="Latha" w:cs="Latha"/>
+                <w:szCs w:val="24"/>
+              </w:rPr>
+              <w:t xml:space="preserve">-- </w:t>
+            </w:r>
+            <w:r>
+              <w:rPr>
+                <w:rFonts w:ascii="Latha" w:hAnsi="Latha" w:cs="Latha"/>
+                <w:szCs w:val="24"/>
+                <w:cs/>
+                <w:lang w:bidi="ta-IN"/>
+              </w:rPr>
+              <w:t>க</w:t>
+            </w:r>
+            <w:r>
+              <w:rPr>
+                <w:rFonts w:ascii="BRH Tamil Tab Extra" w:hAnsi="BRH Tamil Tab Extra" w:cs="Latha"/>
+                <w:b/>
+                <w:sz w:val="28"/>
+                <w:szCs w:val="24"/>
+              </w:rPr>
+              <w:t>…</w:t>
+            </w:r>
+            <w:r>
+              <w:rPr>
+                <w:rFonts w:ascii="Latha" w:hAnsi="Latha" w:cs="Latha"/>
+                <w:szCs w:val="24"/>
+                <w:cs/>
+                <w:lang w:bidi="ta-IN"/>
+              </w:rPr>
+              <w:t>பா</w:t>
+            </w:r>
+            <w:r>
+              <w:rPr>
+                <w:rFonts w:ascii="BRH Tamil Tab Extra" w:hAnsi="BRH Tamil Tab Extra" w:cs="Latha"/>
+                <w:b/>
+                <w:sz w:val="28"/>
+                <w:szCs w:val="24"/>
+              </w:rPr>
+              <w:t>…</w:t>
+            </w:r>
+            <w:r>
+              <w:rPr>
+                <w:rFonts w:ascii="Latha" w:hAnsi="Latha" w:cs="Latha"/>
+                <w:szCs w:val="24"/>
+                <w:cs/>
+                <w:lang w:bidi="ta-IN"/>
+              </w:rPr>
+              <w:t>ல</w:t>
+            </w:r>
+            <w:r>
+              <w:rPr>
+                <w:rFonts w:ascii="BRH Tamil Tab Extra" w:hAnsi="BRH Tamil Tab Extra" w:cs="Latha"/>
+                <w:b/>
+                <w:sz w:val="28"/>
+                <w:szCs w:val="24"/>
+              </w:rPr>
+              <w:t>…</w:t>
+            </w:r>
+            <w:r>
+              <w:rPr>
+                <w:rFonts w:ascii="Latha" w:hAnsi="Latha" w:cs="Latha"/>
+                <w:b/>
+                <w:bCs/>
+                <w:sz w:val="28"/>
+                <w:szCs w:val="28"/>
+                <w:cs/>
+                <w:lang w:bidi="ta-IN"/>
+              </w:rPr>
+              <w:t>:</w:t>
+            </w:r>
+            <w:r>
+              <w:rPr>
+                <w:rFonts w:ascii="Latha" w:hAnsi="Latha" w:cs="Latha"/>
+                <w:szCs w:val="24"/>
+                <w:cs/>
+                <w:lang w:bidi="ta-IN"/>
+              </w:rPr>
+              <w:t xml:space="preserve"> </w:t>
+            </w:r>
+            <w:r>
+              <w:rPr>
+                <w:rFonts w:ascii="Latha" w:hAnsi="Latha" w:cs="Latha"/>
+                <w:szCs w:val="24"/>
+              </w:rPr>
+              <w:t xml:space="preserve">| </w:t>
+            </w:r>
+            <w:r>
+              <w:rPr>
+                <w:rFonts w:ascii="Latha" w:hAnsi="Latha" w:cs="Latha"/>
+                <w:szCs w:val="24"/>
+                <w:cs/>
+                <w:lang w:bidi="ta-IN"/>
+              </w:rPr>
+              <w:t>இந்த்</w:t>
+            </w:r>
+            <w:r>
+              <w:rPr>
+                <w:rFonts w:ascii="Latha" w:hAnsi="Latha" w:cs="Latha"/>
+                <w:b/>
+                <w:bCs/>
+                <w:position w:val="-12"/>
+                <w:szCs w:val="24"/>
+                <w:cs/>
+                <w:lang w:bidi="ta-IN"/>
+              </w:rPr>
+              <w:t>3</w:t>
+            </w:r>
+            <w:r>
+              <w:rPr>
+                <w:rFonts w:ascii="Latha" w:hAnsi="Latha" w:cs="Latha"/>
+                <w:szCs w:val="24"/>
+                <w:cs/>
+                <w:lang w:bidi="ta-IN"/>
+              </w:rPr>
+              <w:t>ரா</w:t>
+            </w:r>
+            <w:r>
+              <w:rPr>
+                <w:rFonts w:ascii="BRH Tamil Tab Extra" w:hAnsi="BRH Tamil Tab Extra" w:cs="Latha"/>
+                <w:b/>
+                <w:sz w:val="32"/>
+                <w:szCs w:val="24"/>
+              </w:rPr>
+              <w:t>†</w:t>
+            </w:r>
+            <w:r>
+              <w:rPr>
+                <w:rFonts w:ascii="Latha" w:hAnsi="Latha" w:cs="Latha"/>
+                <w:szCs w:val="24"/>
+                <w:cs/>
+                <w:lang w:bidi="ta-IN"/>
+              </w:rPr>
+              <w:t xml:space="preserve">ய </w:t>
+            </w:r>
+            <w:r>
+              <w:rPr>
+                <w:rFonts w:ascii="Latha" w:hAnsi="Latha" w:cs="Latha"/>
+                <w:szCs w:val="24"/>
+              </w:rPr>
+              <w:t>|</w:t>
             </w:r>
           </w:p>
         </w:tc>
@@ -785,8 +1564,6 @@
         </w:rPr>
         <w:t>==============</w:t>
       </w:r>
-      <w:bookmarkStart w:id="0" w:name="_GoBack"/>
-      <w:bookmarkEnd w:id="0"/>
     </w:p>
     <w:p>
       <w:pPr>
@@ -819,42 +1596,8 @@
           <w:szCs w:val="32"/>
           <w:u w:val="single"/>
         </w:rPr>
-        <w:t xml:space="preserve">TS </w:t>
+        <w:t>TS Pada Paatam</w:t>
       </w:r>
-      <w:proofErr w:type="spellStart"/>
-      <w:r>
-        <w:rPr>
-          <w:b/>
-          <w:bCs/>
-          <w:sz w:val="32"/>
-          <w:szCs w:val="32"/>
-          <w:u w:val="single"/>
-        </w:rPr>
-        <w:t>Pada</w:t>
-      </w:r>
-      <w:proofErr w:type="spellEnd"/>
-      <w:r>
-        <w:rPr>
-          <w:b/>
-          <w:bCs/>
-          <w:sz w:val="32"/>
-          <w:szCs w:val="32"/>
-          <w:u w:val="single"/>
-        </w:rPr>
-        <w:t xml:space="preserve"> </w:t>
-      </w:r>
-      <w:proofErr w:type="spellStart"/>
-      <w:r>
-        <w:rPr>
-          <w:b/>
-          <w:bCs/>
-          <w:sz w:val="32"/>
-          <w:szCs w:val="32"/>
-          <w:u w:val="single"/>
-        </w:rPr>
-        <w:t>Paatam</w:t>
-      </w:r>
-      <w:proofErr w:type="spellEnd"/>
       <w:r>
         <w:rPr>
           <w:b/>
@@ -1129,19 +1872,8 @@
                 <w:sz w:val="28"/>
                 <w:szCs w:val="28"/>
               </w:rPr>
-              <w:t xml:space="preserve">TS 7.5.6.1 – </w:t>
-            </w:r>
-            <w:proofErr w:type="spellStart"/>
-            <w:r>
-              <w:rPr>
-                <w:rFonts w:cs="Arial"/>
-                <w:b/>
-                <w:sz w:val="28"/>
-                <w:szCs w:val="28"/>
-              </w:rPr>
-              <w:t>Vaakyam</w:t>
-            </w:r>
-            <w:proofErr w:type="spellEnd"/>
+              <w:t>TS 7.5.6.1 – Vaakyam</w:t>
+            </w:r>
           </w:p>
           <w:p>
             <w:pPr>
@@ -1156,23 +1888,13 @@
                 <w:szCs w:val="28"/>
               </w:rPr>
             </w:pPr>
-            <w:proofErr w:type="spellStart"/>
-            <w:r>
-              <w:rPr>
-                <w:b/>
-                <w:sz w:val="28"/>
-                <w:szCs w:val="28"/>
-              </w:rPr>
-              <w:t>Panchaati</w:t>
-            </w:r>
-            <w:proofErr w:type="spellEnd"/>
-            <w:r>
-              <w:rPr>
-                <w:b/>
-                <w:sz w:val="28"/>
-                <w:szCs w:val="28"/>
-              </w:rPr>
-              <w:t xml:space="preserve"> No. – 15</w:t>
+            <w:r>
+              <w:rPr>
+                <w:b/>
+                <w:sz w:val="28"/>
+                <w:szCs w:val="28"/>
+              </w:rPr>
+              <w:t>Panchaati No. – 15</w:t>
             </w:r>
           </w:p>
           <w:p>
@@ -1629,7 +2351,6 @@
               </w:rPr>
               <w:t xml:space="preserve">.1 – </w:t>
             </w:r>
-            <w:proofErr w:type="spellStart"/>
             <w:r>
               <w:rPr>
                 <w:rFonts w:cs="Arial"/>
@@ -1640,7 +2361,6 @@
               </w:rPr>
               <w:t>Padam</w:t>
             </w:r>
-            <w:proofErr w:type="spellEnd"/>
           </w:p>
           <w:p>
             <w:pPr>
@@ -1655,7 +2375,6 @@
                 <w:szCs w:val="28"/>
               </w:rPr>
             </w:pPr>
-            <w:proofErr w:type="spellStart"/>
             <w:r>
               <w:rPr>
                 <w:b/>
@@ -1664,7 +2383,6 @@
               </w:rPr>
               <w:t>Padam</w:t>
             </w:r>
-            <w:proofErr w:type="spellEnd"/>
             <w:r>
               <w:rPr>
                 <w:b/>
@@ -1711,23 +2429,13 @@
                 <w:szCs w:val="28"/>
               </w:rPr>
             </w:pPr>
-            <w:proofErr w:type="spellStart"/>
-            <w:r>
-              <w:rPr>
-                <w:b/>
-                <w:sz w:val="28"/>
-                <w:szCs w:val="28"/>
-              </w:rPr>
-              <w:t>Panchaati</w:t>
-            </w:r>
-            <w:proofErr w:type="spellEnd"/>
-            <w:r>
-              <w:rPr>
-                <w:b/>
-                <w:sz w:val="28"/>
-                <w:szCs w:val="28"/>
-              </w:rPr>
-              <w:t xml:space="preserve"> No. – </w:t>
+            <w:r>
+              <w:rPr>
+                <w:b/>
+                <w:sz w:val="28"/>
+                <w:szCs w:val="28"/>
+              </w:rPr>
+              <w:t xml:space="preserve">Panchaati No. – </w:t>
             </w:r>
             <w:r>
               <w:rPr>
@@ -2460,25 +3168,7 @@
                 <w:bCs/>
                 <w:sz w:val="28"/>
               </w:rPr>
-              <w:t xml:space="preserve"> (it is </w:t>
-            </w:r>
-            <w:proofErr w:type="spellStart"/>
-            <w:r>
-              <w:rPr>
-                <w:b/>
-                <w:bCs/>
-                <w:sz w:val="28"/>
-              </w:rPr>
-              <w:t>hraswam</w:t>
-            </w:r>
-            <w:proofErr w:type="spellEnd"/>
-            <w:r>
-              <w:rPr>
-                <w:b/>
-                <w:bCs/>
-                <w:sz w:val="28"/>
-              </w:rPr>
-              <w:t>)</w:t>
+              <w:t xml:space="preserve"> (it is hraswam)</w:t>
             </w:r>
           </w:p>
         </w:tc>
@@ -2540,20 +3230,8 @@
                 <w:sz w:val="28"/>
                 <w:szCs w:val="28"/>
               </w:rPr>
-              <w:t xml:space="preserve"> – </w:t>
-            </w:r>
-            <w:proofErr w:type="spellStart"/>
-            <w:r>
-              <w:rPr>
-                <w:rFonts w:cs="Arial"/>
-                <w:b/>
-                <w:bCs/>
-                <w:sz w:val="28"/>
-                <w:szCs w:val="28"/>
-              </w:rPr>
-              <w:t>Vaakyam</w:t>
-            </w:r>
-            <w:proofErr w:type="spellEnd"/>
+              <w:t xml:space="preserve"> – Vaakyam</w:t>
+            </w:r>
           </w:p>
           <w:p>
             <w:pPr>
@@ -2621,23 +3299,13 @@
                 <w:szCs w:val="28"/>
               </w:rPr>
             </w:pPr>
-            <w:proofErr w:type="spellStart"/>
-            <w:r>
-              <w:rPr>
-                <w:b/>
-                <w:sz w:val="28"/>
-                <w:szCs w:val="28"/>
-              </w:rPr>
-              <w:t>Panchaati</w:t>
-            </w:r>
-            <w:proofErr w:type="spellEnd"/>
-            <w:r>
-              <w:rPr>
-                <w:b/>
-                <w:sz w:val="28"/>
-                <w:szCs w:val="28"/>
-              </w:rPr>
-              <w:t xml:space="preserve"> No. – </w:t>
+            <w:r>
+              <w:rPr>
+                <w:b/>
+                <w:sz w:val="28"/>
+                <w:szCs w:val="28"/>
+              </w:rPr>
+              <w:t xml:space="preserve">Panchaati No. – </w:t>
             </w:r>
             <w:r>
               <w:rPr>
@@ -3036,20 +3704,8 @@
                 <w:sz w:val="28"/>
                 <w:szCs w:val="28"/>
               </w:rPr>
-              <w:t xml:space="preserve">TS 7.5.11.2 – </w:t>
-            </w:r>
-            <w:proofErr w:type="spellStart"/>
-            <w:r>
-              <w:rPr>
-                <w:rFonts w:cs="Arial"/>
-                <w:b/>
-                <w:bCs/>
-                <w:sz w:val="28"/>
-                <w:szCs w:val="28"/>
-              </w:rPr>
-              <w:t>Padam</w:t>
-            </w:r>
-            <w:proofErr w:type="spellEnd"/>
+              <w:t>TS 7.5.11.2 – Padam</w:t>
+            </w:r>
           </w:p>
           <w:p>
             <w:pPr>
@@ -3064,23 +3720,13 @@
                 <w:szCs w:val="28"/>
               </w:rPr>
             </w:pPr>
-            <w:proofErr w:type="spellStart"/>
-            <w:r>
-              <w:rPr>
-                <w:b/>
-                <w:sz w:val="28"/>
-                <w:szCs w:val="28"/>
-              </w:rPr>
-              <w:t>Padam</w:t>
-            </w:r>
-            <w:proofErr w:type="spellEnd"/>
-            <w:r>
-              <w:rPr>
-                <w:b/>
-                <w:sz w:val="28"/>
-                <w:szCs w:val="28"/>
-              </w:rPr>
-              <w:t xml:space="preserve"> No. – 50</w:t>
+            <w:r>
+              <w:rPr>
+                <w:b/>
+                <w:sz w:val="28"/>
+                <w:szCs w:val="28"/>
+              </w:rPr>
+              <w:t>Padam No. – 50</w:t>
             </w:r>
           </w:p>
           <w:p>
@@ -3096,23 +3742,13 @@
                 <w:szCs w:val="28"/>
               </w:rPr>
             </w:pPr>
-            <w:proofErr w:type="spellStart"/>
-            <w:r>
-              <w:rPr>
-                <w:b/>
-                <w:sz w:val="28"/>
-                <w:szCs w:val="28"/>
-              </w:rPr>
-              <w:t>Panchaati</w:t>
-            </w:r>
-            <w:proofErr w:type="spellEnd"/>
-            <w:r>
-              <w:rPr>
-                <w:b/>
-                <w:sz w:val="28"/>
-                <w:szCs w:val="28"/>
-              </w:rPr>
-              <w:t xml:space="preserve"> No. – 34</w:t>
+            <w:r>
+              <w:rPr>
+                <w:b/>
+                <w:sz w:val="28"/>
+                <w:szCs w:val="28"/>
+              </w:rPr>
+              <w:t>Panchaati No. – 34</w:t>
             </w:r>
           </w:p>
           <w:p>
@@ -3507,7 +4143,6 @@
               </w:rPr>
               <w:t xml:space="preserve">.1 – </w:t>
             </w:r>
-            <w:proofErr w:type="spellStart"/>
             <w:r>
               <w:rPr>
                 <w:rFonts w:cs="Arial"/>
@@ -3518,7 +4153,6 @@
               </w:rPr>
               <w:t>Padam</w:t>
             </w:r>
-            <w:proofErr w:type="spellEnd"/>
           </w:p>
           <w:p>
             <w:pPr>
@@ -3533,7 +4167,6 @@
                 <w:szCs w:val="28"/>
               </w:rPr>
             </w:pPr>
-            <w:proofErr w:type="spellStart"/>
             <w:r>
               <w:rPr>
                 <w:b/>
@@ -3542,7 +4175,6 @@
               </w:rPr>
               <w:t>Padam</w:t>
             </w:r>
-            <w:proofErr w:type="spellEnd"/>
             <w:r>
               <w:rPr>
                 <w:b/>
@@ -3589,23 +4221,13 @@
                 <w:szCs w:val="28"/>
               </w:rPr>
             </w:pPr>
-            <w:proofErr w:type="spellStart"/>
-            <w:r>
-              <w:rPr>
-                <w:b/>
-                <w:sz w:val="28"/>
-                <w:szCs w:val="28"/>
-              </w:rPr>
-              <w:t>Panchaati</w:t>
-            </w:r>
-            <w:proofErr w:type="spellEnd"/>
-            <w:r>
-              <w:rPr>
-                <w:b/>
-                <w:sz w:val="28"/>
-                <w:szCs w:val="28"/>
-              </w:rPr>
-              <w:t xml:space="preserve"> No. – </w:t>
+            <w:r>
+              <w:rPr>
+                <w:b/>
+                <w:sz w:val="28"/>
+                <w:szCs w:val="28"/>
+              </w:rPr>
+              <w:t xml:space="preserve">Panchaati No. – </w:t>
             </w:r>
             <w:r>
               <w:rPr>
@@ -4835,21 +5457,12 @@
               </w:rPr>
               <w:t xml:space="preserve"> </w:t>
             </w:r>
-            <w:proofErr w:type="spellStart"/>
-            <w:r>
-              <w:rPr>
-                <w:b/>
-                <w:bCs/>
-              </w:rPr>
-              <w:t>deergham</w:t>
-            </w:r>
-            <w:proofErr w:type="spellEnd"/>
-            <w:r>
-              <w:rPr>
-                <w:b/>
-                <w:bCs/>
-              </w:rPr>
-              <w:t>)</w:t>
+            <w:r>
+              <w:rPr>
+                <w:b/>
+                <w:bCs/>
+              </w:rPr>
+              <w:t>deergham)</w:t>
             </w:r>
           </w:p>
         </w:tc>
@@ -4898,51 +5511,7 @@
           <w:szCs w:val="32"/>
           <w:u w:val="single"/>
         </w:rPr>
-        <w:t xml:space="preserve">TS </w:t>
-      </w:r>
-      <w:proofErr w:type="spellStart"/>
-      <w:r>
-        <w:rPr>
-          <w:b/>
-          <w:bCs/>
-          <w:sz w:val="32"/>
-          <w:szCs w:val="32"/>
-          <w:u w:val="single"/>
-        </w:rPr>
-        <w:t>Pada</w:t>
-      </w:r>
-      <w:proofErr w:type="spellEnd"/>
-      <w:r>
-        <w:rPr>
-          <w:b/>
-          <w:bCs/>
-          <w:sz w:val="32"/>
-          <w:szCs w:val="32"/>
-          <w:u w:val="single"/>
-        </w:rPr>
-        <w:t xml:space="preserve"> </w:t>
-      </w:r>
-      <w:proofErr w:type="spellStart"/>
-      <w:r>
-        <w:rPr>
-          <w:b/>
-          <w:bCs/>
-          <w:sz w:val="32"/>
-          <w:szCs w:val="32"/>
-          <w:u w:val="single"/>
-        </w:rPr>
-        <w:t>Paatam</w:t>
-      </w:r>
-      <w:proofErr w:type="spellEnd"/>
-      <w:r>
-        <w:rPr>
-          <w:b/>
-          <w:bCs/>
-          <w:sz w:val="32"/>
-          <w:szCs w:val="32"/>
-          <w:u w:val="single"/>
-        </w:rPr>
-        <w:t xml:space="preserve"> – TS 7.5 Tamil Co</w:t>
+        <w:t>TS Pada Paatam – TS 7.5 Tamil Co</w:t>
       </w:r>
       <w:r>
         <w:rPr>
@@ -5179,19 +5748,8 @@
                 <w:szCs w:val="28"/>
               </w:rPr>
               <w:lastRenderedPageBreak/>
-              <w:t xml:space="preserve">TS 7.5.1.3 – </w:t>
-            </w:r>
-            <w:proofErr w:type="spellStart"/>
-            <w:r>
-              <w:rPr>
-                <w:rFonts w:cs="Arial"/>
-                <w:b/>
-                <w:sz w:val="28"/>
-                <w:szCs w:val="28"/>
-              </w:rPr>
-              <w:t>Vaakyam</w:t>
-            </w:r>
-            <w:proofErr w:type="spellEnd"/>
+              <w:t>TS 7.5.1.3 – Vaakyam</w:t>
+            </w:r>
           </w:p>
           <w:p>
             <w:pPr>
@@ -5237,18 +5795,8 @@
                 <w:sz w:val="28"/>
                 <w:szCs w:val="28"/>
               </w:rPr>
-              <w:t xml:space="preserve">3rd </w:t>
-            </w:r>
-            <w:proofErr w:type="spellStart"/>
-            <w:r>
-              <w:rPr>
-                <w:b/>
-                <w:sz w:val="28"/>
-                <w:szCs w:val="28"/>
-              </w:rPr>
-              <w:t>Panchaati</w:t>
-            </w:r>
-            <w:proofErr w:type="spellEnd"/>
+              <w:t>3rd Panchaati</w:t>
+            </w:r>
           </w:p>
         </w:tc>
         <w:tc>
@@ -5498,7 +6046,6 @@
               </w:rPr>
               <w:t>வா</w:t>
             </w:r>
-            <w:proofErr w:type="spellStart"/>
             <w:r>
               <w:rPr>
                 <w:rFonts w:ascii="BRH Devanagari Extra" w:hAnsi="BRH Devanagari Extra" w:cs="BRH Devanagari Extra"/>
@@ -5508,7 +6055,6 @@
               </w:rPr>
               <w:t>óè</w:t>
             </w:r>
-            <w:proofErr w:type="spellEnd"/>
             <w:r>
               <w:rPr>
                 <w:rFonts w:ascii="Latha" w:hAnsi="Latha" w:cs="Latha"/>
@@ -5638,19 +6184,8 @@
                 <w:sz w:val="28"/>
                 <w:szCs w:val="28"/>
               </w:rPr>
-              <w:t xml:space="preserve">TS 7.5.11.2 – </w:t>
-            </w:r>
-            <w:proofErr w:type="spellStart"/>
-            <w:r>
-              <w:rPr>
-                <w:rFonts w:cs="Arial"/>
-                <w:b/>
-                <w:sz w:val="28"/>
-                <w:szCs w:val="28"/>
-              </w:rPr>
-              <w:t>Vaakyam</w:t>
-            </w:r>
-            <w:proofErr w:type="spellEnd"/>
+              <w:t>TS 7.5.11.2 – Vaakyam</w:t>
+            </w:r>
           </w:p>
           <w:p>
             <w:pPr>
@@ -5696,18 +6231,8 @@
                 <w:sz w:val="28"/>
                 <w:szCs w:val="28"/>
               </w:rPr>
-              <w:t xml:space="preserve">34th </w:t>
-            </w:r>
-            <w:proofErr w:type="spellStart"/>
-            <w:r>
-              <w:rPr>
-                <w:b/>
-                <w:sz w:val="28"/>
-                <w:szCs w:val="28"/>
-              </w:rPr>
-              <w:t>Panchaati</w:t>
-            </w:r>
-            <w:proofErr w:type="spellEnd"/>
+              <w:t>34th Panchaati</w:t>
+            </w:r>
           </w:p>
         </w:tc>
         <w:tc>
@@ -5752,7 +6277,6 @@
               </w:rPr>
               <w:t>…</w:t>
             </w:r>
-            <w:proofErr w:type="spellStart"/>
             <w:r>
               <w:rPr>
                 <w:rFonts w:ascii="BRH Devanagari Extra" w:hAnsi="BRH Devanagari Extra" w:cs="Latha"/>
@@ -5762,7 +6286,6 @@
               </w:rPr>
               <w:t>óè</w:t>
             </w:r>
-            <w:proofErr w:type="spellEnd"/>
             <w:r>
               <w:rPr>
                 <w:rFonts w:ascii="BRH Tamil Tab Extra" w:hAnsi="BRH Tamil Tab Extra" w:cs="Latha"/>
@@ -5993,7 +6516,6 @@
               </w:rPr>
               <w:t>…</w:t>
             </w:r>
-            <w:proofErr w:type="spellStart"/>
             <w:r>
               <w:rPr>
                 <w:rFonts w:ascii="BRH Devanagari Extra" w:hAnsi="BRH Devanagari Extra" w:cs="Latha"/>
@@ -6003,7 +6525,6 @@
               </w:rPr>
               <w:t>óè</w:t>
             </w:r>
-            <w:proofErr w:type="spellEnd"/>
             <w:r>
               <w:rPr>
                 <w:rFonts w:ascii="BRH Tamil Tab Extra" w:hAnsi="BRH Tamil Tab Extra" w:cs="Latha"/>
@@ -6236,51 +6757,7 @@
           <w:u w:val="single"/>
         </w:rPr>
         <w:lastRenderedPageBreak/>
-        <w:t xml:space="preserve">TS </w:t>
-      </w:r>
-      <w:proofErr w:type="spellStart"/>
-      <w:r>
-        <w:rPr>
-          <w:b/>
-          <w:bCs/>
-          <w:sz w:val="32"/>
-          <w:szCs w:val="32"/>
-          <w:u w:val="single"/>
-        </w:rPr>
-        <w:t>Pada</w:t>
-      </w:r>
-      <w:proofErr w:type="spellEnd"/>
-      <w:r>
-        <w:rPr>
-          <w:b/>
-          <w:bCs/>
-          <w:sz w:val="32"/>
-          <w:szCs w:val="32"/>
-          <w:u w:val="single"/>
-        </w:rPr>
-        <w:t xml:space="preserve"> </w:t>
-      </w:r>
-      <w:proofErr w:type="spellStart"/>
-      <w:r>
-        <w:rPr>
-          <w:b/>
-          <w:bCs/>
-          <w:sz w:val="32"/>
-          <w:szCs w:val="32"/>
-          <w:u w:val="single"/>
-        </w:rPr>
-        <w:t>Paatam</w:t>
-      </w:r>
-      <w:proofErr w:type="spellEnd"/>
-      <w:r>
-        <w:rPr>
-          <w:b/>
-          <w:bCs/>
-          <w:sz w:val="32"/>
-          <w:szCs w:val="32"/>
-          <w:u w:val="single"/>
-        </w:rPr>
-        <w:t xml:space="preserve"> – TS 7.5</w:t>
+        <w:t>TS Pada Paatam – TS 7.5</w:t>
       </w:r>
       <w:r>
         <w:rPr>
@@ -6572,17 +7049,8 @@
                 <w:sz w:val="28"/>
                 <w:szCs w:val="28"/>
               </w:rPr>
-              <w:t xml:space="preserve">7.5.1.2 – </w:t>
-            </w:r>
-            <w:proofErr w:type="spellStart"/>
-            <w:r>
-              <w:rPr>
-                <w:sz w:val="28"/>
-                <w:szCs w:val="28"/>
-              </w:rPr>
-              <w:t>Padam</w:t>
-            </w:r>
-            <w:proofErr w:type="spellEnd"/>
+              <w:t>7.5.1.2 – Padam</w:t>
+            </w:r>
           </w:p>
           <w:p>
             <w:pPr>
@@ -6604,17 +7072,8 @@
                 <w:sz w:val="28"/>
                 <w:szCs w:val="28"/>
               </w:rPr>
-              <w:t xml:space="preserve"> </w:t>
-            </w:r>
-            <w:proofErr w:type="spellStart"/>
-            <w:r>
-              <w:rPr>
-                <w:sz w:val="28"/>
-                <w:szCs w:val="28"/>
-              </w:rPr>
-              <w:t>Panchaati</w:t>
-            </w:r>
-            <w:proofErr w:type="spellEnd"/>
+              <w:t xml:space="preserve"> Panchaati</w:t>
+            </w:r>
           </w:p>
           <w:p>
             <w:pPr>
@@ -6644,17 +7103,8 @@
                 <w:sz w:val="26"/>
                 <w:szCs w:val="26"/>
               </w:rPr>
-              <w:t xml:space="preserve"> line of this </w:t>
-            </w:r>
-            <w:proofErr w:type="spellStart"/>
-            <w:r>
-              <w:rPr>
-                <w:sz w:val="26"/>
-                <w:szCs w:val="26"/>
-              </w:rPr>
-              <w:t>Panchaati</w:t>
-            </w:r>
-            <w:proofErr w:type="spellEnd"/>
+              <w:t xml:space="preserve"> line of this Panchaati</w:t>
+            </w:r>
           </w:p>
         </w:tc>
         <w:tc>
@@ -7477,17 +7927,8 @@
                 <w:sz w:val="28"/>
                 <w:szCs w:val="28"/>
               </w:rPr>
-              <w:t xml:space="preserve">7.5.2.1 – </w:t>
-            </w:r>
-            <w:proofErr w:type="spellStart"/>
-            <w:r>
-              <w:rPr>
-                <w:sz w:val="28"/>
-                <w:szCs w:val="28"/>
-              </w:rPr>
-              <w:t>Padam</w:t>
-            </w:r>
-            <w:proofErr w:type="spellEnd"/>
+              <w:t>7.5.2.1 – Padam</w:t>
+            </w:r>
           </w:p>
           <w:p>
             <w:pPr>
@@ -7502,17 +7943,8 @@
                 <w:sz w:val="28"/>
                 <w:szCs w:val="28"/>
               </w:rPr>
-              <w:t xml:space="preserve">7th </w:t>
-            </w:r>
-            <w:proofErr w:type="spellStart"/>
-            <w:r>
-              <w:rPr>
-                <w:sz w:val="28"/>
-                <w:szCs w:val="28"/>
-              </w:rPr>
-              <w:t>Panchaati</w:t>
-            </w:r>
-            <w:proofErr w:type="spellEnd"/>
+              <w:t>7th Panchaati</w:t>
+            </w:r>
           </w:p>
           <w:p>
             <w:pPr>
@@ -7548,17 +7980,8 @@
                 <w:sz w:val="26"/>
                 <w:szCs w:val="26"/>
               </w:rPr>
-              <w:t xml:space="preserve"> line of this </w:t>
-            </w:r>
-            <w:proofErr w:type="spellStart"/>
-            <w:r>
-              <w:rPr>
-                <w:sz w:val="26"/>
-                <w:szCs w:val="26"/>
-              </w:rPr>
-              <w:t>Panchaati</w:t>
-            </w:r>
-            <w:proofErr w:type="spellEnd"/>
+              <w:t xml:space="preserve"> line of this Panchaati</w:t>
+            </w:r>
           </w:p>
         </w:tc>
         <w:tc>
@@ -7955,17 +8378,8 @@
                 <w:sz w:val="28"/>
                 <w:szCs w:val="28"/>
               </w:rPr>
-              <w:t xml:space="preserve">7.5.7.1 – </w:t>
-            </w:r>
-            <w:proofErr w:type="spellStart"/>
-            <w:r>
-              <w:rPr>
-                <w:sz w:val="28"/>
-                <w:szCs w:val="28"/>
-              </w:rPr>
-              <w:t>Padam</w:t>
-            </w:r>
-            <w:proofErr w:type="spellEnd"/>
+              <w:t>7.5.7.1 – Padam</w:t>
+            </w:r>
           </w:p>
           <w:p>
             <w:pPr>
@@ -7980,17 +8394,8 @@
                 <w:sz w:val="28"/>
                 <w:szCs w:val="28"/>
               </w:rPr>
-              <w:t xml:space="preserve">19th </w:t>
-            </w:r>
-            <w:proofErr w:type="spellStart"/>
-            <w:r>
-              <w:rPr>
-                <w:sz w:val="28"/>
-                <w:szCs w:val="28"/>
-              </w:rPr>
-              <w:t>Panchaati</w:t>
-            </w:r>
-            <w:proofErr w:type="spellEnd"/>
+              <w:t>19th Panchaati</w:t>
+            </w:r>
           </w:p>
           <w:p>
             <w:pPr>
@@ -8012,17 +8417,8 @@
                 <w:sz w:val="26"/>
                 <w:szCs w:val="26"/>
               </w:rPr>
-              <w:t xml:space="preserve"> line of this </w:t>
-            </w:r>
-            <w:proofErr w:type="spellStart"/>
-            <w:r>
-              <w:rPr>
-                <w:sz w:val="26"/>
-                <w:szCs w:val="26"/>
-              </w:rPr>
-              <w:t>Panchaati</w:t>
-            </w:r>
-            <w:proofErr w:type="spellEnd"/>
+              <w:t xml:space="preserve"> line of this Panchaati</w:t>
+            </w:r>
           </w:p>
         </w:tc>
         <w:tc>
@@ -8374,17 +8770,8 @@
                 <w:sz w:val="28"/>
                 <w:szCs w:val="28"/>
               </w:rPr>
-              <w:t xml:space="preserve">7.5.11.2 – </w:t>
-            </w:r>
-            <w:proofErr w:type="spellStart"/>
-            <w:r>
-              <w:rPr>
-                <w:sz w:val="28"/>
-                <w:szCs w:val="28"/>
-              </w:rPr>
-              <w:t>Vaakyam</w:t>
-            </w:r>
-            <w:proofErr w:type="spellEnd"/>
+              <w:t>7.5.11.2 – Vaakyam</w:t>
+            </w:r>
           </w:p>
           <w:p>
             <w:pPr>
@@ -8399,17 +8786,8 @@
                 <w:sz w:val="28"/>
                 <w:szCs w:val="28"/>
               </w:rPr>
-              <w:t xml:space="preserve">34th </w:t>
-            </w:r>
-            <w:proofErr w:type="spellStart"/>
-            <w:r>
-              <w:rPr>
-                <w:sz w:val="28"/>
-                <w:szCs w:val="28"/>
-              </w:rPr>
-              <w:t>Panchaati</w:t>
-            </w:r>
-            <w:proofErr w:type="spellEnd"/>
+              <w:t>34th Panchaati</w:t>
+            </w:r>
           </w:p>
           <w:p>
             <w:pPr>
@@ -8947,17 +9325,8 @@
                 <w:szCs w:val="28"/>
               </w:rPr>
               <w:lastRenderedPageBreak/>
-              <w:t xml:space="preserve">7.5.12.2 – </w:t>
-            </w:r>
-            <w:proofErr w:type="spellStart"/>
-            <w:r>
-              <w:rPr>
-                <w:sz w:val="28"/>
-                <w:szCs w:val="28"/>
-              </w:rPr>
-              <w:t>Padam</w:t>
-            </w:r>
-            <w:proofErr w:type="spellEnd"/>
+              <w:t>7.5.12.2 – Padam</w:t>
+            </w:r>
           </w:p>
           <w:p>
             <w:pPr>
@@ -8972,17 +9341,8 @@
                 <w:sz w:val="28"/>
                 <w:szCs w:val="28"/>
               </w:rPr>
-              <w:t xml:space="preserve">36th </w:t>
-            </w:r>
-            <w:proofErr w:type="spellStart"/>
-            <w:r>
-              <w:rPr>
-                <w:sz w:val="28"/>
-                <w:szCs w:val="28"/>
-              </w:rPr>
-              <w:t>Panchaati</w:t>
-            </w:r>
-            <w:proofErr w:type="spellEnd"/>
+              <w:t>36th Panchaati</w:t>
+            </w:r>
           </w:p>
           <w:p>
             <w:pPr>
@@ -8997,17 +9357,8 @@
                 <w:sz w:val="28"/>
                 <w:szCs w:val="28"/>
               </w:rPr>
-              <w:t xml:space="preserve">2nd line of this </w:t>
-            </w:r>
-            <w:proofErr w:type="spellStart"/>
-            <w:r>
-              <w:rPr>
-                <w:sz w:val="28"/>
-                <w:szCs w:val="28"/>
-              </w:rPr>
-              <w:t>Panchaati</w:t>
-            </w:r>
-            <w:proofErr w:type="spellEnd"/>
+              <w:t>2nd line of this Panchaati</w:t>
+            </w:r>
           </w:p>
         </w:tc>
         <w:tc>
@@ -9567,17 +9918,8 @@
                 <w:sz w:val="28"/>
                 <w:szCs w:val="28"/>
               </w:rPr>
-              <w:t xml:space="preserve">7.5.15.2 – </w:t>
-            </w:r>
-            <w:proofErr w:type="spellStart"/>
-            <w:r>
-              <w:rPr>
-                <w:sz w:val="28"/>
-                <w:szCs w:val="28"/>
-              </w:rPr>
-              <w:t>Vaakyam</w:t>
-            </w:r>
-            <w:proofErr w:type="spellEnd"/>
+              <w:t>7.5.15.2 – Vaakyam</w:t>
+            </w:r>
           </w:p>
           <w:p>
             <w:pPr>
@@ -9592,17 +9934,8 @@
                 <w:sz w:val="28"/>
                 <w:szCs w:val="28"/>
               </w:rPr>
-              <w:t xml:space="preserve">40th </w:t>
-            </w:r>
-            <w:proofErr w:type="spellStart"/>
-            <w:r>
-              <w:rPr>
-                <w:sz w:val="28"/>
-                <w:szCs w:val="28"/>
-              </w:rPr>
-              <w:t>Panchaati</w:t>
-            </w:r>
-            <w:proofErr w:type="spellEnd"/>
+              <w:t>40th Panchaati</w:t>
+            </w:r>
           </w:p>
           <w:p>
             <w:pPr>
@@ -9988,17 +10321,8 @@
                 <w:sz w:val="28"/>
                 <w:szCs w:val="28"/>
               </w:rPr>
-              <w:t xml:space="preserve">7.5.15.2 – </w:t>
-            </w:r>
-            <w:proofErr w:type="spellStart"/>
-            <w:r>
-              <w:rPr>
-                <w:sz w:val="28"/>
-                <w:szCs w:val="28"/>
-              </w:rPr>
-              <w:t>Vaakyam</w:t>
-            </w:r>
-            <w:proofErr w:type="spellEnd"/>
+              <w:t>7.5.15.2 – Vaakyam</w:t>
+            </w:r>
           </w:p>
           <w:p>
             <w:pPr>
@@ -10013,17 +10337,8 @@
                 <w:sz w:val="28"/>
                 <w:szCs w:val="28"/>
               </w:rPr>
-              <w:t xml:space="preserve">40th </w:t>
-            </w:r>
-            <w:proofErr w:type="spellStart"/>
-            <w:r>
-              <w:rPr>
-                <w:sz w:val="28"/>
-                <w:szCs w:val="28"/>
-              </w:rPr>
-              <w:t>Panchaati</w:t>
-            </w:r>
-            <w:proofErr w:type="spellEnd"/>
+              <w:t>40th Panchaati</w:t>
+            </w:r>
           </w:p>
           <w:p>
             <w:pPr>
@@ -10683,17 +10998,8 @@
                 <w:sz w:val="28"/>
                 <w:szCs w:val="28"/>
               </w:rPr>
-              <w:t xml:space="preserve">7.5.25.1 – </w:t>
-            </w:r>
-            <w:proofErr w:type="spellStart"/>
-            <w:r>
-              <w:rPr>
-                <w:sz w:val="28"/>
-                <w:szCs w:val="28"/>
-              </w:rPr>
-              <w:t>Vaakyam</w:t>
-            </w:r>
-            <w:proofErr w:type="spellEnd"/>
+              <w:t>7.5.25.1 – Vaakyam</w:t>
+            </w:r>
           </w:p>
           <w:p>
             <w:pPr>
@@ -10708,17 +11014,8 @@
                 <w:sz w:val="28"/>
                 <w:szCs w:val="28"/>
               </w:rPr>
-              <w:t xml:space="preserve">53rd </w:t>
-            </w:r>
-            <w:proofErr w:type="spellStart"/>
-            <w:r>
-              <w:rPr>
-                <w:sz w:val="28"/>
-                <w:szCs w:val="28"/>
-              </w:rPr>
-              <w:t>Panchaati</w:t>
-            </w:r>
-            <w:proofErr w:type="spellEnd"/>
+              <w:t>53rd Panchaati</w:t>
+            </w:r>
           </w:p>
           <w:p>
             <w:pPr>
@@ -11153,42 +11450,8 @@
           <w:szCs w:val="32"/>
           <w:u w:val="single"/>
         </w:rPr>
-        <w:t xml:space="preserve"> </w:t>
+        <w:t xml:space="preserve"> Pada Paatam</w:t>
       </w:r>
-      <w:proofErr w:type="spellStart"/>
-      <w:r>
-        <w:rPr>
-          <w:b/>
-          <w:bCs/>
-          <w:sz w:val="32"/>
-          <w:szCs w:val="32"/>
-          <w:u w:val="single"/>
-        </w:rPr>
-        <w:t>Pada</w:t>
-      </w:r>
-      <w:proofErr w:type="spellEnd"/>
-      <w:r>
-        <w:rPr>
-          <w:b/>
-          <w:bCs/>
-          <w:sz w:val="32"/>
-          <w:szCs w:val="32"/>
-          <w:u w:val="single"/>
-        </w:rPr>
-        <w:t xml:space="preserve"> </w:t>
-      </w:r>
-      <w:proofErr w:type="spellStart"/>
-      <w:r>
-        <w:rPr>
-          <w:b/>
-          <w:bCs/>
-          <w:sz w:val="32"/>
-          <w:szCs w:val="32"/>
-          <w:u w:val="single"/>
-        </w:rPr>
-        <w:t>Paatam</w:t>
-      </w:r>
-      <w:proofErr w:type="spellEnd"/>
       <w:r>
         <w:rPr>
           <w:b/>
@@ -11592,7 +11855,7 @@
 </file>
 
 <file path=word/endnotes.xml><?xml version="1.0" encoding="utf-8"?>
-<w:endnotes xmlns:wpc="http://schemas.microsoft.com/office/word/2010/wordprocessingCanvas" xmlns:cx="http://schemas.microsoft.com/office/drawing/2014/chartex" xmlns:cx1="http://schemas.microsoft.com/office/drawing/2015/9/8/chartex" xmlns:mc="http://schemas.openxmlformats.org/markup-compatibility/2006" xmlns:o="urn:schemas-microsoft-com:office:office" xmlns:r="http://schemas.openxmlformats.org/officeDocument/2006/relationships" xmlns:m="http://schemas.openxmlformats.org/officeDocument/2006/math" xmlns:v="urn:schemas-microsoft-com:vml" xmlns:wp14="http://schemas.microsoft.com/office/word/2010/wordprocessingDrawing" xmlns:wp="http://schemas.openxmlformats.org/drawingml/2006/wordprocessingDrawing" xmlns:w10="urn:schemas-microsoft-com:office:word" xmlns:w="http://schemas.openxmlformats.org/wordprocessingml/2006/main" xmlns:w14="http://schemas.microsoft.com/office/word/2010/wordml" xmlns:w15="http://schemas.microsoft.com/office/word/2012/wordml" xmlns:w16se="http://schemas.microsoft.com/office/word/2015/wordml/symex" xmlns:wpg="http://schemas.microsoft.com/office/word/2010/wordprocessingGroup" xmlns:wpi="http://schemas.microsoft.com/office/word/2010/wordprocessingInk" xmlns:wne="http://schemas.microsoft.com/office/word/2006/wordml" xmlns:wps="http://schemas.microsoft.com/office/word/2010/wordprocessingShape" mc:Ignorable="w14 w15 w16se wp14">
+<w:endnotes xmlns:wpc="http://schemas.microsoft.com/office/word/2010/wordprocessingCanvas" xmlns:cx="http://schemas.microsoft.com/office/drawing/2014/chartex" xmlns:cx1="http://schemas.microsoft.com/office/drawing/2015/9/8/chartex" xmlns:cx2="http://schemas.microsoft.com/office/drawing/2015/10/21/chartex" xmlns:cx3="http://schemas.microsoft.com/office/drawing/2016/5/9/chartex" xmlns:cx4="http://schemas.microsoft.com/office/drawing/2016/5/10/chartex" xmlns:cx5="http://schemas.microsoft.com/office/drawing/2016/5/11/chartex" xmlns:cx6="http://schemas.microsoft.com/office/drawing/2016/5/12/chartex" xmlns:cx7="http://schemas.microsoft.com/office/drawing/2016/5/13/chartex" xmlns:cx8="http://schemas.microsoft.com/office/drawing/2016/5/14/chartex" xmlns:mc="http://schemas.openxmlformats.org/markup-compatibility/2006" xmlns:aink="http://schemas.microsoft.com/office/drawing/2016/ink" xmlns:am3d="http://schemas.microsoft.com/office/drawing/2017/model3d" xmlns:o="urn:schemas-microsoft-com:office:office" xmlns:oel="http://schemas.microsoft.com/office/2019/extlst" xmlns:r="http://schemas.openxmlformats.org/officeDocument/2006/relationships" xmlns:m="http://schemas.openxmlformats.org/officeDocument/2006/math" xmlns:v="urn:schemas-microsoft-com:vml" xmlns:wp14="http://schemas.microsoft.com/office/word/2010/wordprocessingDrawing" xmlns:wp="http://schemas.openxmlformats.org/drawingml/2006/wordprocessingDrawing" xmlns:w10="urn:schemas-microsoft-com:office:word" xmlns:w="http://schemas.openxmlformats.org/wordprocessingml/2006/main" xmlns:w14="http://schemas.microsoft.com/office/word/2010/wordml" xmlns:w15="http://schemas.microsoft.com/office/word/2012/wordml" xmlns:w16cex="http://schemas.microsoft.com/office/word/2018/wordml/cex" xmlns:w16cid="http://schemas.microsoft.com/office/word/2016/wordml/cid" xmlns:w16="http://schemas.microsoft.com/office/word/2018/wordml" xmlns:w16du="http://schemas.microsoft.com/office/word/2023/wordml/word16du" xmlns:w16sdtdh="http://schemas.microsoft.com/office/word/2020/wordml/sdtdatahash" xmlns:w16se="http://schemas.microsoft.com/office/word/2015/wordml/symex" xmlns:wpg="http://schemas.microsoft.com/office/word/2010/wordprocessingGroup" xmlns:wpi="http://schemas.microsoft.com/office/word/2010/wordprocessingInk" xmlns:wne="http://schemas.microsoft.com/office/word/2006/wordml" xmlns:wps="http://schemas.microsoft.com/office/word/2010/wordprocessingShape" mc:Ignorable="w14 w15 w16se w16cid w16 w16cex w16sdtdh w16du wp14">
   <w:endnote w:type="separator" w:id="-1">
     <w:p>
       <w:pPr>
@@ -11617,7 +11880,7 @@
 </file>
 
 <file path=word/footer1.xml><?xml version="1.0" encoding="utf-8"?>
-<w:ftr xmlns:wpc="http://schemas.microsoft.com/office/word/2010/wordprocessingCanvas" xmlns:cx="http://schemas.microsoft.com/office/drawing/2014/chartex" xmlns:cx1="http://schemas.microsoft.com/office/drawing/2015/9/8/chartex" xmlns:mc="http://schemas.openxmlformats.org/markup-compatibility/2006" xmlns:o="urn:schemas-microsoft-com:office:office" xmlns:r="http://schemas.openxmlformats.org/officeDocument/2006/relationships" xmlns:m="http://schemas.openxmlformats.org/officeDocument/2006/math" xmlns:v="urn:schemas-microsoft-com:vml" xmlns:wp14="http://schemas.microsoft.com/office/word/2010/wordprocessingDrawing" xmlns:wp="http://schemas.openxmlformats.org/drawingml/2006/wordprocessingDrawing" xmlns:w10="urn:schemas-microsoft-com:office:word" xmlns:w="http://schemas.openxmlformats.org/wordprocessingml/2006/main" xmlns:w14="http://schemas.microsoft.com/office/word/2010/wordml" xmlns:w15="http://schemas.microsoft.com/office/word/2012/wordml" xmlns:w16se="http://schemas.microsoft.com/office/word/2015/wordml/symex" xmlns:wpg="http://schemas.microsoft.com/office/word/2010/wordprocessingGroup" xmlns:wpi="http://schemas.microsoft.com/office/word/2010/wordprocessingInk" xmlns:wne="http://schemas.microsoft.com/office/word/2006/wordml" xmlns:wps="http://schemas.microsoft.com/office/word/2010/wordprocessingShape" mc:Ignorable="w14 w15 w16se wp14">
+<w:ftr xmlns:wpc="http://schemas.microsoft.com/office/word/2010/wordprocessingCanvas" xmlns:cx="http://schemas.microsoft.com/office/drawing/2014/chartex" xmlns:cx1="http://schemas.microsoft.com/office/drawing/2015/9/8/chartex" xmlns:cx2="http://schemas.microsoft.com/office/drawing/2015/10/21/chartex" xmlns:cx3="http://schemas.microsoft.com/office/drawing/2016/5/9/chartex" xmlns:cx4="http://schemas.microsoft.com/office/drawing/2016/5/10/chartex" xmlns:cx5="http://schemas.microsoft.com/office/drawing/2016/5/11/chartex" xmlns:cx6="http://schemas.microsoft.com/office/drawing/2016/5/12/chartex" xmlns:cx7="http://schemas.microsoft.com/office/drawing/2016/5/13/chartex" xmlns:cx8="http://schemas.microsoft.com/office/drawing/2016/5/14/chartex" xmlns:mc="http://schemas.openxmlformats.org/markup-compatibility/2006" xmlns:aink="http://schemas.microsoft.com/office/drawing/2016/ink" xmlns:am3d="http://schemas.microsoft.com/office/drawing/2017/model3d" xmlns:o="urn:schemas-microsoft-com:office:office" xmlns:oel="http://schemas.microsoft.com/office/2019/extlst" xmlns:r="http://schemas.openxmlformats.org/officeDocument/2006/relationships" xmlns:m="http://schemas.openxmlformats.org/officeDocument/2006/math" xmlns:v="urn:schemas-microsoft-com:vml" xmlns:wp14="http://schemas.microsoft.com/office/word/2010/wordprocessingDrawing" xmlns:wp="http://schemas.openxmlformats.org/drawingml/2006/wordprocessingDrawing" xmlns:w10="urn:schemas-microsoft-com:office:word" xmlns:w="http://schemas.openxmlformats.org/wordprocessingml/2006/main" xmlns:w14="http://schemas.microsoft.com/office/word/2010/wordml" xmlns:w15="http://schemas.microsoft.com/office/word/2012/wordml" xmlns:w16cex="http://schemas.microsoft.com/office/word/2018/wordml/cex" xmlns:w16cid="http://schemas.microsoft.com/office/word/2016/wordml/cid" xmlns:w16="http://schemas.microsoft.com/office/word/2018/wordml" xmlns:w16du="http://schemas.microsoft.com/office/word/2023/wordml/word16du" xmlns:w16sdtdh="http://schemas.microsoft.com/office/word/2020/wordml/sdtdatahash" xmlns:w16se="http://schemas.microsoft.com/office/word/2015/wordml/symex" xmlns:wpg="http://schemas.microsoft.com/office/word/2010/wordprocessingGroup" xmlns:wpi="http://schemas.microsoft.com/office/word/2010/wordprocessingInk" xmlns:wne="http://schemas.microsoft.com/office/word/2006/wordml" xmlns:wps="http://schemas.microsoft.com/office/word/2010/wordprocessingShape" mc:Ignorable="w14 w15 w16se w16cid w16 w16cex w16sdtdh w16du wp14">
   <w:p>
     <w:pPr>
       <w:pBdr>
@@ -11814,7 +12077,7 @@
 </file>
 
 <file path=word/footer2.xml><?xml version="1.0" encoding="utf-8"?>
-<w:ftr xmlns:wpc="http://schemas.microsoft.com/office/word/2010/wordprocessingCanvas" xmlns:cx="http://schemas.microsoft.com/office/drawing/2014/chartex" xmlns:cx1="http://schemas.microsoft.com/office/drawing/2015/9/8/chartex" xmlns:mc="http://schemas.openxmlformats.org/markup-compatibility/2006" xmlns:o="urn:schemas-microsoft-com:office:office" xmlns:r="http://schemas.openxmlformats.org/officeDocument/2006/relationships" xmlns:m="http://schemas.openxmlformats.org/officeDocument/2006/math" xmlns:v="urn:schemas-microsoft-com:vml" xmlns:wp14="http://schemas.microsoft.com/office/word/2010/wordprocessingDrawing" xmlns:wp="http://schemas.openxmlformats.org/drawingml/2006/wordprocessingDrawing" xmlns:w10="urn:schemas-microsoft-com:office:word" xmlns:w="http://schemas.openxmlformats.org/wordprocessingml/2006/main" xmlns:w14="http://schemas.microsoft.com/office/word/2010/wordml" xmlns:w15="http://schemas.microsoft.com/office/word/2012/wordml" xmlns:w16se="http://schemas.microsoft.com/office/word/2015/wordml/symex" xmlns:wpg="http://schemas.microsoft.com/office/word/2010/wordprocessingGroup" xmlns:wpi="http://schemas.microsoft.com/office/word/2010/wordprocessingInk" xmlns:wne="http://schemas.microsoft.com/office/word/2006/wordml" xmlns:wps="http://schemas.microsoft.com/office/word/2010/wordprocessingShape" mc:Ignorable="w14 w15 w16se wp14">
+<w:ftr xmlns:wpc="http://schemas.microsoft.com/office/word/2010/wordprocessingCanvas" xmlns:cx="http://schemas.microsoft.com/office/drawing/2014/chartex" xmlns:cx1="http://schemas.microsoft.com/office/drawing/2015/9/8/chartex" xmlns:cx2="http://schemas.microsoft.com/office/drawing/2015/10/21/chartex" xmlns:cx3="http://schemas.microsoft.com/office/drawing/2016/5/9/chartex" xmlns:cx4="http://schemas.microsoft.com/office/drawing/2016/5/10/chartex" xmlns:cx5="http://schemas.microsoft.com/office/drawing/2016/5/11/chartex" xmlns:cx6="http://schemas.microsoft.com/office/drawing/2016/5/12/chartex" xmlns:cx7="http://schemas.microsoft.com/office/drawing/2016/5/13/chartex" xmlns:cx8="http://schemas.microsoft.com/office/drawing/2016/5/14/chartex" xmlns:mc="http://schemas.openxmlformats.org/markup-compatibility/2006" xmlns:aink="http://schemas.microsoft.com/office/drawing/2016/ink" xmlns:am3d="http://schemas.microsoft.com/office/drawing/2017/model3d" xmlns:o="urn:schemas-microsoft-com:office:office" xmlns:oel="http://schemas.microsoft.com/office/2019/extlst" xmlns:r="http://schemas.openxmlformats.org/officeDocument/2006/relationships" xmlns:m="http://schemas.openxmlformats.org/officeDocument/2006/math" xmlns:v="urn:schemas-microsoft-com:vml" xmlns:wp14="http://schemas.microsoft.com/office/word/2010/wordprocessingDrawing" xmlns:wp="http://schemas.openxmlformats.org/drawingml/2006/wordprocessingDrawing" xmlns:w10="urn:schemas-microsoft-com:office:word" xmlns:w="http://schemas.openxmlformats.org/wordprocessingml/2006/main" xmlns:w14="http://schemas.microsoft.com/office/word/2010/wordml" xmlns:w15="http://schemas.microsoft.com/office/word/2012/wordml" xmlns:w16cex="http://schemas.microsoft.com/office/word/2018/wordml/cex" xmlns:w16cid="http://schemas.microsoft.com/office/word/2016/wordml/cid" xmlns:w16="http://schemas.microsoft.com/office/word/2018/wordml" xmlns:w16du="http://schemas.microsoft.com/office/word/2023/wordml/word16du" xmlns:w16sdtdh="http://schemas.microsoft.com/office/word/2020/wordml/sdtdatahash" xmlns:w16se="http://schemas.microsoft.com/office/word/2015/wordml/symex" xmlns:wpg="http://schemas.microsoft.com/office/word/2010/wordprocessingGroup" xmlns:wpi="http://schemas.microsoft.com/office/word/2010/wordprocessingInk" xmlns:wne="http://schemas.microsoft.com/office/word/2006/wordml" xmlns:wps="http://schemas.microsoft.com/office/word/2010/wordprocessingShape" mc:Ignorable="w14 w15 w16se w16cid w16 w16cex w16sdtdh w16du wp14">
   <w:p>
     <w:pPr>
       <w:pBdr>
@@ -12009,7 +12272,7 @@
 </file>
 
 <file path=word/footnotes.xml><?xml version="1.0" encoding="utf-8"?>
-<w:footnotes xmlns:wpc="http://schemas.microsoft.com/office/word/2010/wordprocessingCanvas" xmlns:cx="http://schemas.microsoft.com/office/drawing/2014/chartex" xmlns:cx1="http://schemas.microsoft.com/office/drawing/2015/9/8/chartex" xmlns:mc="http://schemas.openxmlformats.org/markup-compatibility/2006" xmlns:o="urn:schemas-microsoft-com:office:office" xmlns:r="http://schemas.openxmlformats.org/officeDocument/2006/relationships" xmlns:m="http://schemas.openxmlformats.org/officeDocument/2006/math" xmlns:v="urn:schemas-microsoft-com:vml" xmlns:wp14="http://schemas.microsoft.com/office/word/2010/wordprocessingDrawing" xmlns:wp="http://schemas.openxmlformats.org/drawingml/2006/wordprocessingDrawing" xmlns:w10="urn:schemas-microsoft-com:office:word" xmlns:w="http://schemas.openxmlformats.org/wordprocessingml/2006/main" xmlns:w14="http://schemas.microsoft.com/office/word/2010/wordml" xmlns:w15="http://schemas.microsoft.com/office/word/2012/wordml" xmlns:w16se="http://schemas.microsoft.com/office/word/2015/wordml/symex" xmlns:wpg="http://schemas.microsoft.com/office/word/2010/wordprocessingGroup" xmlns:wpi="http://schemas.microsoft.com/office/word/2010/wordprocessingInk" xmlns:wne="http://schemas.microsoft.com/office/word/2006/wordml" xmlns:wps="http://schemas.microsoft.com/office/word/2010/wordprocessingShape" mc:Ignorable="w14 w15 w16se wp14">
+<w:footnotes xmlns:wpc="http://schemas.microsoft.com/office/word/2010/wordprocessingCanvas" xmlns:cx="http://schemas.microsoft.com/office/drawing/2014/chartex" xmlns:cx1="http://schemas.microsoft.com/office/drawing/2015/9/8/chartex" xmlns:cx2="http://schemas.microsoft.com/office/drawing/2015/10/21/chartex" xmlns:cx3="http://schemas.microsoft.com/office/drawing/2016/5/9/chartex" xmlns:cx4="http://schemas.microsoft.com/office/drawing/2016/5/10/chartex" xmlns:cx5="http://schemas.microsoft.com/office/drawing/2016/5/11/chartex" xmlns:cx6="http://schemas.microsoft.com/office/drawing/2016/5/12/chartex" xmlns:cx7="http://schemas.microsoft.com/office/drawing/2016/5/13/chartex" xmlns:cx8="http://schemas.microsoft.com/office/drawing/2016/5/14/chartex" xmlns:mc="http://schemas.openxmlformats.org/markup-compatibility/2006" xmlns:aink="http://schemas.microsoft.com/office/drawing/2016/ink" xmlns:am3d="http://schemas.microsoft.com/office/drawing/2017/model3d" xmlns:o="urn:schemas-microsoft-com:office:office" xmlns:oel="http://schemas.microsoft.com/office/2019/extlst" xmlns:r="http://schemas.openxmlformats.org/officeDocument/2006/relationships" xmlns:m="http://schemas.openxmlformats.org/officeDocument/2006/math" xmlns:v="urn:schemas-microsoft-com:vml" xmlns:wp14="http://schemas.microsoft.com/office/word/2010/wordprocessingDrawing" xmlns:wp="http://schemas.openxmlformats.org/drawingml/2006/wordprocessingDrawing" xmlns:w10="urn:schemas-microsoft-com:office:word" xmlns:w="http://schemas.openxmlformats.org/wordprocessingml/2006/main" xmlns:w14="http://schemas.microsoft.com/office/word/2010/wordml" xmlns:w15="http://schemas.microsoft.com/office/word/2012/wordml" xmlns:w16cex="http://schemas.microsoft.com/office/word/2018/wordml/cex" xmlns:w16cid="http://schemas.microsoft.com/office/word/2016/wordml/cid" xmlns:w16="http://schemas.microsoft.com/office/word/2018/wordml" xmlns:w16du="http://schemas.microsoft.com/office/word/2023/wordml/word16du" xmlns:w16sdtdh="http://schemas.microsoft.com/office/word/2020/wordml/sdtdatahash" xmlns:w16se="http://schemas.microsoft.com/office/word/2015/wordml/symex" xmlns:wpg="http://schemas.microsoft.com/office/word/2010/wordprocessingGroup" xmlns:wpi="http://schemas.microsoft.com/office/word/2010/wordprocessingInk" xmlns:wne="http://schemas.microsoft.com/office/word/2006/wordml" xmlns:wps="http://schemas.microsoft.com/office/word/2010/wordprocessingShape" mc:Ignorable="w14 w15 w16se w16cid w16 w16cex w16sdtdh w16du wp14">
   <w:footnote w:type="separator" w:id="-1">
     <w:p>
       <w:pPr>
@@ -12034,7 +12297,7 @@
 </file>
 
 <file path=word/header1.xml><?xml version="1.0" encoding="utf-8"?>
-<w:hdr xmlns:wpc="http://schemas.microsoft.com/office/word/2010/wordprocessingCanvas" xmlns:cx="http://schemas.microsoft.com/office/drawing/2014/chartex" xmlns:cx1="http://schemas.microsoft.com/office/drawing/2015/9/8/chartex" xmlns:mc="http://schemas.openxmlformats.org/markup-compatibility/2006" xmlns:o="urn:schemas-microsoft-com:office:office" xmlns:r="http://schemas.openxmlformats.org/officeDocument/2006/relationships" xmlns:m="http://schemas.openxmlformats.org/officeDocument/2006/math" xmlns:v="urn:schemas-microsoft-com:vml" xmlns:wp14="http://schemas.microsoft.com/office/word/2010/wordprocessingDrawing" xmlns:wp="http://schemas.openxmlformats.org/drawingml/2006/wordprocessingDrawing" xmlns:w10="urn:schemas-microsoft-com:office:word" xmlns:w="http://schemas.openxmlformats.org/wordprocessingml/2006/main" xmlns:w14="http://schemas.microsoft.com/office/word/2010/wordml" xmlns:w15="http://schemas.microsoft.com/office/word/2012/wordml" xmlns:w16se="http://schemas.microsoft.com/office/word/2015/wordml/symex" xmlns:wpg="http://schemas.microsoft.com/office/word/2010/wordprocessingGroup" xmlns:wpi="http://schemas.microsoft.com/office/word/2010/wordprocessingInk" xmlns:wne="http://schemas.microsoft.com/office/word/2006/wordml" xmlns:wps="http://schemas.microsoft.com/office/word/2010/wordprocessingShape" mc:Ignorable="w14 w15 w16se wp14">
+<w:hdr xmlns:wpc="http://schemas.microsoft.com/office/word/2010/wordprocessingCanvas" xmlns:cx="http://schemas.microsoft.com/office/drawing/2014/chartex" xmlns:cx1="http://schemas.microsoft.com/office/drawing/2015/9/8/chartex" xmlns:cx2="http://schemas.microsoft.com/office/drawing/2015/10/21/chartex" xmlns:cx3="http://schemas.microsoft.com/office/drawing/2016/5/9/chartex" xmlns:cx4="http://schemas.microsoft.com/office/drawing/2016/5/10/chartex" xmlns:cx5="http://schemas.microsoft.com/office/drawing/2016/5/11/chartex" xmlns:cx6="http://schemas.microsoft.com/office/drawing/2016/5/12/chartex" xmlns:cx7="http://schemas.microsoft.com/office/drawing/2016/5/13/chartex" xmlns:cx8="http://schemas.microsoft.com/office/drawing/2016/5/14/chartex" xmlns:mc="http://schemas.openxmlformats.org/markup-compatibility/2006" xmlns:aink="http://schemas.microsoft.com/office/drawing/2016/ink" xmlns:am3d="http://schemas.microsoft.com/office/drawing/2017/model3d" xmlns:o="urn:schemas-microsoft-com:office:office" xmlns:oel="http://schemas.microsoft.com/office/2019/extlst" xmlns:r="http://schemas.openxmlformats.org/officeDocument/2006/relationships" xmlns:m="http://schemas.openxmlformats.org/officeDocument/2006/math" xmlns:v="urn:schemas-microsoft-com:vml" xmlns:wp14="http://schemas.microsoft.com/office/word/2010/wordprocessingDrawing" xmlns:wp="http://schemas.openxmlformats.org/drawingml/2006/wordprocessingDrawing" xmlns:w10="urn:schemas-microsoft-com:office:word" xmlns:w="http://schemas.openxmlformats.org/wordprocessingml/2006/main" xmlns:w14="http://schemas.microsoft.com/office/word/2010/wordml" xmlns:w15="http://schemas.microsoft.com/office/word/2012/wordml" xmlns:w16cex="http://schemas.microsoft.com/office/word/2018/wordml/cex" xmlns:w16cid="http://schemas.microsoft.com/office/word/2016/wordml/cid" xmlns:w16="http://schemas.microsoft.com/office/word/2018/wordml" xmlns:w16du="http://schemas.microsoft.com/office/word/2023/wordml/word16du" xmlns:w16sdtdh="http://schemas.microsoft.com/office/word/2020/wordml/sdtdatahash" xmlns:w16se="http://schemas.microsoft.com/office/word/2015/wordml/symex" xmlns:wpg="http://schemas.microsoft.com/office/word/2010/wordprocessingGroup" xmlns:wpi="http://schemas.microsoft.com/office/word/2010/wordprocessingInk" xmlns:wne="http://schemas.microsoft.com/office/word/2006/wordml" xmlns:wps="http://schemas.microsoft.com/office/word/2010/wordprocessingShape" mc:Ignorable="w14 w15 w16se w16cid w16 w16cex w16sdtdh w16du wp14">
   <w:p>
     <w:pPr>
       <w:pStyle w:val="Header"/>
@@ -12047,7 +12310,7 @@
 </file>
 
 <file path=word/header2.xml><?xml version="1.0" encoding="utf-8"?>
-<w:hdr xmlns:wpc="http://schemas.microsoft.com/office/word/2010/wordprocessingCanvas" xmlns:cx="http://schemas.microsoft.com/office/drawing/2014/chartex" xmlns:cx1="http://schemas.microsoft.com/office/drawing/2015/9/8/chartex" xmlns:mc="http://schemas.openxmlformats.org/markup-compatibility/2006" xmlns:o="urn:schemas-microsoft-com:office:office" xmlns:r="http://schemas.openxmlformats.org/officeDocument/2006/relationships" xmlns:m="http://schemas.openxmlformats.org/officeDocument/2006/math" xmlns:v="urn:schemas-microsoft-com:vml" xmlns:wp14="http://schemas.microsoft.com/office/word/2010/wordprocessingDrawing" xmlns:wp="http://schemas.openxmlformats.org/drawingml/2006/wordprocessingDrawing" xmlns:w10="urn:schemas-microsoft-com:office:word" xmlns:w="http://schemas.openxmlformats.org/wordprocessingml/2006/main" xmlns:w14="http://schemas.microsoft.com/office/word/2010/wordml" xmlns:w15="http://schemas.microsoft.com/office/word/2012/wordml" xmlns:w16se="http://schemas.microsoft.com/office/word/2015/wordml/symex" xmlns:wpg="http://schemas.microsoft.com/office/word/2010/wordprocessingGroup" xmlns:wpi="http://schemas.microsoft.com/office/word/2010/wordprocessingInk" xmlns:wne="http://schemas.microsoft.com/office/word/2006/wordml" xmlns:wps="http://schemas.microsoft.com/office/word/2010/wordprocessingShape" mc:Ignorable="w14 w15 w16se wp14">
+<w:hdr xmlns:wpc="http://schemas.microsoft.com/office/word/2010/wordprocessingCanvas" xmlns:cx="http://schemas.microsoft.com/office/drawing/2014/chartex" xmlns:cx1="http://schemas.microsoft.com/office/drawing/2015/9/8/chartex" xmlns:cx2="http://schemas.microsoft.com/office/drawing/2015/10/21/chartex" xmlns:cx3="http://schemas.microsoft.com/office/drawing/2016/5/9/chartex" xmlns:cx4="http://schemas.microsoft.com/office/drawing/2016/5/10/chartex" xmlns:cx5="http://schemas.microsoft.com/office/drawing/2016/5/11/chartex" xmlns:cx6="http://schemas.microsoft.com/office/drawing/2016/5/12/chartex" xmlns:cx7="http://schemas.microsoft.com/office/drawing/2016/5/13/chartex" xmlns:cx8="http://schemas.microsoft.com/office/drawing/2016/5/14/chartex" xmlns:mc="http://schemas.openxmlformats.org/markup-compatibility/2006" xmlns:aink="http://schemas.microsoft.com/office/drawing/2016/ink" xmlns:am3d="http://schemas.microsoft.com/office/drawing/2017/model3d" xmlns:o="urn:schemas-microsoft-com:office:office" xmlns:oel="http://schemas.microsoft.com/office/2019/extlst" xmlns:r="http://schemas.openxmlformats.org/officeDocument/2006/relationships" xmlns:m="http://schemas.openxmlformats.org/officeDocument/2006/math" xmlns:v="urn:schemas-microsoft-com:vml" xmlns:wp14="http://schemas.microsoft.com/office/word/2010/wordprocessingDrawing" xmlns:wp="http://schemas.openxmlformats.org/drawingml/2006/wordprocessingDrawing" xmlns:w10="urn:schemas-microsoft-com:office:word" xmlns:w="http://schemas.openxmlformats.org/wordprocessingml/2006/main" xmlns:w14="http://schemas.microsoft.com/office/word/2010/wordml" xmlns:w15="http://schemas.microsoft.com/office/word/2012/wordml" xmlns:w16cex="http://schemas.microsoft.com/office/word/2018/wordml/cex" xmlns:w16cid="http://schemas.microsoft.com/office/word/2016/wordml/cid" xmlns:w16="http://schemas.microsoft.com/office/word/2018/wordml" xmlns:w16du="http://schemas.microsoft.com/office/word/2023/wordml/word16du" xmlns:w16sdtdh="http://schemas.microsoft.com/office/word/2020/wordml/sdtdatahash" xmlns:w16se="http://schemas.microsoft.com/office/word/2015/wordml/symex" xmlns:wpg="http://schemas.microsoft.com/office/word/2010/wordprocessingGroup" xmlns:wpi="http://schemas.microsoft.com/office/word/2010/wordprocessingInk" xmlns:wne="http://schemas.microsoft.com/office/word/2006/wordml" xmlns:wps="http://schemas.microsoft.com/office/word/2010/wordprocessingShape" mc:Ignorable="w14 w15 w16se w16cid w16 w16cex w16sdtdh w16du wp14">
   <w:p>
     <w:pPr>
       <w:pStyle w:val="Header"/>
@@ -12060,7 +12323,7 @@
 </file>
 
 <file path=word/styles.xml><?xml version="1.0" encoding="utf-8"?>
-<w:styles xmlns:mc="http://schemas.openxmlformats.org/markup-compatibility/2006" xmlns:r="http://schemas.openxmlformats.org/officeDocument/2006/relationships" xmlns:w="http://schemas.openxmlformats.org/wordprocessingml/2006/main" xmlns:w14="http://schemas.microsoft.com/office/word/2010/wordml" xmlns:w15="http://schemas.microsoft.com/office/word/2012/wordml" xmlns:w16se="http://schemas.microsoft.com/office/word/2015/wordml/symex" mc:Ignorable="w14 w15 w16se">
+<w:styles xmlns:mc="http://schemas.openxmlformats.org/markup-compatibility/2006" xmlns:r="http://schemas.openxmlformats.org/officeDocument/2006/relationships" xmlns:w="http://schemas.openxmlformats.org/wordprocessingml/2006/main" xmlns:w14="http://schemas.microsoft.com/office/word/2010/wordml" xmlns:w15="http://schemas.microsoft.com/office/word/2012/wordml" xmlns:w16cex="http://schemas.microsoft.com/office/word/2018/wordml/cex" xmlns:w16cid="http://schemas.microsoft.com/office/word/2016/wordml/cid" xmlns:w16="http://schemas.microsoft.com/office/word/2018/wordml" xmlns:w16du="http://schemas.microsoft.com/office/word/2023/wordml/word16du" xmlns:w16sdtdh="http://schemas.microsoft.com/office/word/2020/wordml/sdtdatahash" xmlns:w16se="http://schemas.microsoft.com/office/word/2015/wordml/symex" mc:Ignorable="w14 w15 w16se w16cid w16 w16cex w16sdtdh w16du">
   <w:docDefaults>
     <w:rPrDefault>
       <w:rPr>
@@ -12070,7 +12333,7 @@
     </w:rPrDefault>
     <w:pPrDefault/>
   </w:docDefaults>
-  <w:latentStyles w:defLockedState="0" w:defUIPriority="99" w:defSemiHidden="0" w:defUnhideWhenUsed="0" w:defQFormat="0" w:count="371">
+  <w:latentStyles w:defLockedState="0" w:defUIPriority="99" w:defSemiHidden="0" w:defUnhideWhenUsed="0" w:defQFormat="0" w:count="376">
     <w:lsdException w:name="Normal" w:uiPriority="0" w:qFormat="1"/>
     <w:lsdException w:name="heading 1" w:uiPriority="9" w:qFormat="1"/>
     <w:lsdException w:name="heading 2" w:semiHidden="1" w:uiPriority="9" w:unhideWhenUsed="1" w:qFormat="1"/>
@@ -12442,6 +12705,11 @@
     <w:lsdException w:name="List Table 5 Dark Accent 6" w:uiPriority="50"/>
     <w:lsdException w:name="List Table 6 Colorful Accent 6" w:uiPriority="51"/>
     <w:lsdException w:name="List Table 7 Colorful Accent 6" w:uiPriority="52"/>
+    <w:lsdException w:name="Mention" w:semiHidden="1" w:unhideWhenUsed="1"/>
+    <w:lsdException w:name="Smart Hyperlink" w:semiHidden="1" w:unhideWhenUsed="1"/>
+    <w:lsdException w:name="Hashtag" w:semiHidden="1" w:unhideWhenUsed="1"/>
+    <w:lsdException w:name="Unresolved Mention" w:semiHidden="1" w:unhideWhenUsed="1"/>
+    <w:lsdException w:name="Smart Link" w:semiHidden="1" w:unhideWhenUsed="1"/>
   </w:latentStyles>
   <w:style w:type="paragraph" w:default="1" w:styleId="Normal">
     <w:name w:val="Normal"/>

</xml_diff>